<commit_message>
Lab 3 full answers!
</commit_message>
<xml_diff>
--- a/DB_Lab3/Lab3.docx
+++ b/DB_Lab3/Lab3.docx
@@ -318,16 +318,7 @@
           <w:szCs w:val="24"/>
           <w:lang w:val="ru-RU"/>
         </w:rPr>
-        <w:t>с</w:t>
-      </w:r>
-      <w:r>
-        <w:rPr>
-          <w:rFonts w:ascii="Times New Roman" w:eastAsia="Calibri" w:hAnsi="Times New Roman" w:cs="Times New Roman"/>
-          <w:sz w:val="24"/>
-          <w:szCs w:val="24"/>
-          <w:lang w:val="ru-RU"/>
-        </w:rPr>
-        <w:t>ервисные программы (внешние утилиты)</w:t>
+        <w:t>сервисные программы (внешние утилиты)</w:t>
       </w:r>
     </w:p>
     <w:p>
@@ -544,43 +535,7 @@
           <w:szCs w:val="24"/>
           <w:lang w:val="ru-RU"/>
         </w:rPr>
-        <w:t>Признаки: основана на теории множеств; о</w:t>
-      </w:r>
-      <w:r>
-        <w:rPr>
-          <w:rFonts w:ascii="Times New Roman" w:eastAsia="Calibri" w:hAnsi="Times New Roman" w:cs="Times New Roman"/>
-          <w:sz w:val="24"/>
-          <w:szCs w:val="24"/>
-          <w:lang w:val="ru-RU"/>
-        </w:rPr>
-        <w:t>тношение может быть представлено в виде двумерной таблицы</w:t>
-      </w:r>
-      <w:r>
-        <w:rPr>
-          <w:rFonts w:ascii="Times New Roman" w:eastAsia="Calibri" w:hAnsi="Times New Roman" w:cs="Times New Roman"/>
-          <w:sz w:val="24"/>
-          <w:szCs w:val="24"/>
-          <w:lang w:val="ru-RU"/>
-        </w:rPr>
-        <w:t>;</w:t>
-      </w:r>
-      <w:r>
-        <w:rPr>
-          <w:rFonts w:ascii="Times New Roman" w:eastAsia="Calibri" w:hAnsi="Times New Roman" w:cs="Times New Roman"/>
-          <w:sz w:val="24"/>
-          <w:szCs w:val="24"/>
-          <w:lang w:val="ru-RU"/>
-        </w:rPr>
-        <w:t xml:space="preserve"> представляет собой набор взаимосвязанных таблиц</w:t>
-      </w:r>
-      <w:r>
-        <w:rPr>
-          <w:rFonts w:ascii="Times New Roman" w:eastAsia="Calibri" w:hAnsi="Times New Roman" w:cs="Times New Roman"/>
-          <w:sz w:val="24"/>
-          <w:szCs w:val="24"/>
-          <w:lang w:val="ru-RU"/>
-        </w:rPr>
-        <w:t>.</w:t>
+        <w:t>Признаки: основана на теории множеств; отношение может быть представлено в виде двумерной таблицы; представляет собой набор взаимосвязанных таблиц.</w:t>
       </w:r>
     </w:p>
     <w:p>
@@ -1038,16 +993,7 @@
           <w:szCs w:val="24"/>
           <w:lang w:val="ru-RU"/>
         </w:rPr>
-        <w:t>Сервис – ф</w:t>
-      </w:r>
-      <w:r>
-        <w:rPr>
-          <w:rFonts w:ascii="Times New Roman" w:eastAsia="Calibri" w:hAnsi="Times New Roman" w:cs="Times New Roman"/>
-          <w:sz w:val="24"/>
-          <w:szCs w:val="24"/>
-          <w:lang w:val="ru-RU"/>
-        </w:rPr>
-        <w:t>оновое приложение, которое может запускаться различными способами, в том числе автоматически при старте</w:t>
+        <w:t>Сервис – фоновое приложение, которое может запускаться различными способами, в том числе автоматически при старте</w:t>
       </w:r>
       <w:r>
         <w:rPr>
@@ -1436,7 +1382,34 @@
           <w:szCs w:val="24"/>
           <w:lang w:val="ru-RU"/>
         </w:rPr>
-        <w:t xml:space="preserve">Парадигма программирования, в которой описывается ожидаемый результат, а не способ его получения. </w:t>
+        <w:t xml:space="preserve">Язык </w:t>
+      </w:r>
+      <w:r>
+        <w:rPr>
+          <w:rFonts w:ascii="Times New Roman" w:eastAsia="Calibri" w:hAnsi="Times New Roman" w:cs="Times New Roman"/>
+          <w:sz w:val="24"/>
+          <w:szCs w:val="24"/>
+          <w:lang w:val="ru-RU"/>
+        </w:rPr>
+        <w:t>программирования, в которо</w:t>
+      </w:r>
+      <w:r>
+        <w:rPr>
+          <w:rFonts w:ascii="Times New Roman" w:eastAsia="Calibri" w:hAnsi="Times New Roman" w:cs="Times New Roman"/>
+          <w:sz w:val="24"/>
+          <w:szCs w:val="24"/>
+          <w:lang w:val="ru-RU"/>
+        </w:rPr>
+        <w:t>м</w:t>
+      </w:r>
+      <w:r>
+        <w:rPr>
+          <w:rFonts w:ascii="Times New Roman" w:eastAsia="Calibri" w:hAnsi="Times New Roman" w:cs="Times New Roman"/>
+          <w:sz w:val="24"/>
+          <w:szCs w:val="24"/>
+          <w:lang w:val="ru-RU"/>
+        </w:rPr>
+        <w:t xml:space="preserve"> описывается ожидаемый результат, а не способ его получения </w:t>
       </w:r>
       <w:r>
         <w:rPr>
@@ -1528,7 +1501,70 @@
           <w:szCs w:val="24"/>
           <w:lang w:val="ru-RU"/>
         </w:rPr>
-        <w:t>Программирование на императивном языке, при котором последовательно выполняемые операторы можно собрать в подпрограммы с помощью механизмов самого языка.</w:t>
+        <w:t>Язык п</w:t>
+      </w:r>
+      <w:r>
+        <w:rPr>
+          <w:rFonts w:ascii="Times New Roman" w:eastAsia="Calibri" w:hAnsi="Times New Roman" w:cs="Times New Roman"/>
+          <w:sz w:val="24"/>
+          <w:szCs w:val="24"/>
+          <w:lang w:val="ru-RU"/>
+        </w:rPr>
+        <w:t>рограммировани</w:t>
+      </w:r>
+      <w:r>
+        <w:rPr>
+          <w:rFonts w:ascii="Times New Roman" w:eastAsia="Calibri" w:hAnsi="Times New Roman" w:cs="Times New Roman"/>
+          <w:sz w:val="24"/>
+          <w:szCs w:val="24"/>
+          <w:lang w:val="ru-RU"/>
+        </w:rPr>
+        <w:t>я</w:t>
+      </w:r>
+      <w:r>
+        <w:rPr>
+          <w:rFonts w:ascii="Times New Roman" w:eastAsia="Calibri" w:hAnsi="Times New Roman" w:cs="Times New Roman"/>
+          <w:sz w:val="24"/>
+          <w:szCs w:val="24"/>
+          <w:lang w:val="ru-RU"/>
+        </w:rPr>
+        <w:t>, при котором последовательно выполняемые операторы можно собрать в подпрограммы с помощью механизмов самого языка</w:t>
+      </w:r>
+      <w:r>
+        <w:rPr>
+          <w:rFonts w:ascii="Times New Roman" w:eastAsia="Calibri" w:hAnsi="Times New Roman" w:cs="Times New Roman"/>
+          <w:sz w:val="24"/>
+          <w:szCs w:val="24"/>
+          <w:lang w:val="ru-RU"/>
+        </w:rPr>
+        <w:t xml:space="preserve"> (например, </w:t>
+      </w:r>
+      <w:r>
+        <w:rPr>
+          <w:rFonts w:ascii="Times New Roman" w:eastAsia="Calibri" w:hAnsi="Times New Roman" w:cs="Times New Roman"/>
+          <w:sz w:val="24"/>
+          <w:szCs w:val="24"/>
+          <w:lang w:val="en-US"/>
+        </w:rPr>
+        <w:t>C, Pascal</w:t>
+      </w:r>
+      <w:r>
+        <w:rPr>
+          <w:rFonts w:ascii="Times New Roman" w:eastAsia="Calibri" w:hAnsi="Times New Roman" w:cs="Times New Roman"/>
+          <w:sz w:val="24"/>
+          <w:szCs w:val="24"/>
+          <w:lang w:val="en-US"/>
+        </w:rPr>
+        <w:t>, Fortran</w:t>
+      </w:r>
+      <w:r>
+        <w:rPr>
+          <w:rFonts w:ascii="Times New Roman" w:eastAsia="Calibri" w:hAnsi="Times New Roman" w:cs="Times New Roman"/>
+          <w:sz w:val="24"/>
+          <w:szCs w:val="24"/>
+          <w:lang w:val="en-US"/>
+        </w:rPr>
+        <w:t>).</w:t>
       </w:r>
     </w:p>
     <w:p>
@@ -1850,6 +1886,7 @@
           <w:rFonts w:ascii="Times New Roman" w:eastAsia="Calibri" w:hAnsi="Times New Roman" w:cs="Times New Roman"/>
           <w:sz w:val="24"/>
           <w:szCs w:val="24"/>
+          <w:highlight w:val="green"/>
           <w:lang w:val="ru-RU"/>
         </w:rPr>
       </w:pPr>
@@ -2517,6 +2554,29 @@
           <w:lang w:val="ru-RU"/>
         </w:rPr>
         <w:t>Поясните понятие «агрегатная функция». Перечислите известные вам агрегатные функции.</w:t>
+      </w:r>
+    </w:p>
+    <w:p>
+      <w:pPr>
+        <w:spacing w:after="0" w:line="276" w:lineRule="auto"/>
+        <w:ind w:left="360"/>
+        <w:contextualSpacing/>
+        <w:jc w:val="both"/>
+        <w:rPr>
+          <w:rFonts w:ascii="Times New Roman" w:eastAsia="Calibri" w:hAnsi="Times New Roman" w:cs="Times New Roman"/>
+          <w:sz w:val="24"/>
+          <w:szCs w:val="24"/>
+          <w:lang w:val="ru-RU"/>
+        </w:rPr>
+      </w:pPr>
+      <w:r>
+        <w:rPr>
+          <w:rFonts w:ascii="Times New Roman" w:eastAsia="Calibri" w:hAnsi="Times New Roman" w:cs="Times New Roman"/>
+          <w:sz w:val="24"/>
+          <w:szCs w:val="24"/>
+          <w:lang w:val="ru-RU"/>
+        </w:rPr>
+        <w:t>Агрегатные – функции, вычисляемые от группы значений и объединяющие их в один возвращаемый результат.</w:t>
       </w:r>
     </w:p>
     <w:p>
@@ -3094,6 +3154,26 @@
           <w:lang w:val="ru-RU"/>
         </w:rPr>
       </w:pPr>
+      <w:proofErr w:type="spellStart"/>
+      <w:r>
+        <w:rPr>
+          <w:rFonts w:ascii="Times New Roman" w:eastAsia="Calibri" w:hAnsi="Times New Roman" w:cs="Times New Roman"/>
+          <w:sz w:val="24"/>
+          <w:szCs w:val="24"/>
+          <w:lang w:val="ru-RU"/>
+        </w:rPr>
+        <w:t>парсинг</w:t>
+      </w:r>
+      <w:proofErr w:type="spellEnd"/>
+      <w:r>
+        <w:rPr>
+          <w:rFonts w:ascii="Times New Roman" w:eastAsia="Calibri" w:hAnsi="Times New Roman" w:cs="Times New Roman"/>
+          <w:sz w:val="24"/>
+          <w:szCs w:val="24"/>
+          <w:lang w:val="ru-RU"/>
+        </w:rPr>
+        <w:t xml:space="preserve"> (</w:t>
+      </w:r>
       <w:r>
         <w:rPr>
           <w:rFonts w:ascii="Times New Roman" w:eastAsia="Calibri" w:hAnsi="Times New Roman" w:cs="Times New Roman"/>
@@ -3103,26 +3183,6 @@
         </w:rPr>
         <w:t>синтаксический анализ</w:t>
       </w:r>
-      <w:r>
-        <w:rPr>
-          <w:rFonts w:ascii="Times New Roman" w:eastAsia="Calibri" w:hAnsi="Times New Roman" w:cs="Times New Roman"/>
-          <w:sz w:val="24"/>
-          <w:szCs w:val="24"/>
-          <w:lang w:val="ru-RU"/>
-        </w:rPr>
-        <w:t xml:space="preserve"> (</w:t>
-      </w:r>
-      <w:proofErr w:type="spellStart"/>
-      <w:r>
-        <w:rPr>
-          <w:rFonts w:ascii="Times New Roman" w:eastAsia="Calibri" w:hAnsi="Times New Roman" w:cs="Times New Roman"/>
-          <w:sz w:val="24"/>
-          <w:szCs w:val="24"/>
-          <w:lang w:val="ru-RU"/>
-        </w:rPr>
-        <w:t>парсинг</w:t>
-      </w:r>
-      <w:proofErr w:type="spellEnd"/>
       <w:r>
         <w:rPr>
           <w:rFonts w:ascii="Times New Roman" w:eastAsia="Calibri" w:hAnsi="Times New Roman" w:cs="Times New Roman"/>
@@ -3247,7 +3307,16 @@
           <w:szCs w:val="24"/>
           <w:lang w:val="ru-RU"/>
         </w:rPr>
-        <w:t>План выполнения запроса — последовательность шагов или инструкций СУБД, необходимых для выполнения SQL-выражения</w:t>
+        <w:t>План выполнения запроса — последовательность шагов или инструкций СУБД, необходимых для выполнения SQL-</w:t>
+      </w:r>
+      <w:r>
+        <w:rPr>
+          <w:rFonts w:ascii="Times New Roman" w:eastAsia="Calibri" w:hAnsi="Times New Roman" w:cs="Times New Roman"/>
+          <w:sz w:val="24"/>
+          <w:szCs w:val="24"/>
+          <w:lang w:val="ru-RU"/>
+        </w:rPr>
+        <w:t>запроса</w:t>
       </w:r>
       <w:r>
         <w:rPr>
@@ -3279,16 +3348,25 @@
           <w:szCs w:val="24"/>
           <w:lang w:val="ru-RU"/>
         </w:rPr>
-        <w:t>Стоимость выполнения запроса — наилучшая оценка времени, необходимого для выполнения оператора, полученная оптимизатором</w:t>
-      </w:r>
-      <w:r>
-        <w:rPr>
-          <w:rFonts w:ascii="Times New Roman" w:eastAsia="Calibri" w:hAnsi="Times New Roman" w:cs="Times New Roman"/>
-          <w:sz w:val="24"/>
-          <w:szCs w:val="24"/>
-          <w:lang w:val="ru-RU"/>
-        </w:rPr>
-        <w:t>.</w:t>
+        <w:t>Стоимость выполнения запроса — наилучшая оценка времени, необходимого для выполнения</w:t>
+      </w:r>
+      <w:r>
+        <w:rPr>
+          <w:rFonts w:ascii="Times New Roman" w:eastAsia="Calibri" w:hAnsi="Times New Roman" w:cs="Times New Roman"/>
+          <w:sz w:val="24"/>
+          <w:szCs w:val="24"/>
+          <w:lang w:val="ru-RU"/>
+        </w:rPr>
+        <w:t xml:space="preserve"> запроса</w:t>
+      </w:r>
+      <w:r>
+        <w:rPr>
+          <w:rFonts w:ascii="Times New Roman" w:eastAsia="Calibri" w:hAnsi="Times New Roman" w:cs="Times New Roman"/>
+          <w:sz w:val="24"/>
+          <w:szCs w:val="24"/>
+          <w:lang w:val="ru-RU"/>
+        </w:rPr>
+        <w:t>, полученная оптимизатором.</w:t>
       </w:r>
     </w:p>
     <w:p>
@@ -3395,6 +3473,7 @@
           <w:highlight w:val="green"/>
           <w:lang w:val="ru-RU"/>
         </w:rPr>
+        <w:lastRenderedPageBreak/>
         <w:t>Перечислите известные вам типы индексов.</w:t>
       </w:r>
     </w:p>
@@ -3446,7 +3525,6 @@
           <w:szCs w:val="24"/>
           <w:lang w:val="ru-RU"/>
         </w:rPr>
-        <w:lastRenderedPageBreak/>
         <w:t>кластеризированный</w:t>
       </w:r>
       <w:proofErr w:type="spellEnd"/>
@@ -3504,7 +3582,18 @@
           <w:szCs w:val="24"/>
           <w:lang w:val="en-US"/>
         </w:rPr>
-        <w:t xml:space="preserve">Oracle: </w:t>
+        <w:t>Oracle:</w:t>
+      </w:r>
+      <w:r>
+        <w:rPr>
+          <w:rFonts w:ascii="Times New Roman" w:eastAsia="Calibri" w:hAnsi="Times New Roman" w:cs="Times New Roman"/>
+          <w:i/>
+          <w:iCs/>
+          <w:sz w:val="24"/>
+          <w:szCs w:val="24"/>
+          <w:lang w:val="en-US"/>
+        </w:rPr>
+        <w:t xml:space="preserve"> </w:t>
       </w:r>
     </w:p>
     <w:p>
@@ -3865,7 +3954,34 @@
           <w:szCs w:val="24"/>
           <w:lang w:val="ru-RU"/>
         </w:rPr>
-        <w:t xml:space="preserve"> Создается только один, так как строки данных могут храниться только в единственном порядке.</w:t>
+        <w:t xml:space="preserve"> Создается только один, так как строки </w:t>
+      </w:r>
+      <w:r>
+        <w:rPr>
+          <w:rFonts w:ascii="Times New Roman" w:eastAsia="Calibri" w:hAnsi="Times New Roman" w:cs="Times New Roman"/>
+          <w:sz w:val="24"/>
+          <w:szCs w:val="24"/>
+          <w:lang w:val="ru-RU"/>
+        </w:rPr>
+        <w:t>сортируются в определенном порядке,</w:t>
+      </w:r>
+      <w:r>
+        <w:rPr>
+          <w:rFonts w:ascii="Times New Roman" w:eastAsia="Calibri" w:hAnsi="Times New Roman" w:cs="Times New Roman"/>
+          <w:sz w:val="24"/>
+          <w:szCs w:val="24"/>
+          <w:lang w:val="ru-RU"/>
+        </w:rPr>
+        <w:t xml:space="preserve"> а строки таблицы могут быть одновременно отсортированы только в одном единственном порядке</w:t>
+      </w:r>
+      <w:r>
+        <w:rPr>
+          <w:rFonts w:ascii="Times New Roman" w:eastAsia="Calibri" w:hAnsi="Times New Roman" w:cs="Times New Roman"/>
+          <w:sz w:val="24"/>
+          <w:szCs w:val="24"/>
+          <w:lang w:val="ru-RU"/>
+        </w:rPr>
+        <w:t>.</w:t>
       </w:r>
     </w:p>
     <w:p>
@@ -3940,16 +4056,7 @@
           <w:szCs w:val="24"/>
           <w:lang w:val="ru-RU"/>
         </w:rPr>
-        <w:t>Реорганизация (REORGANIZE) выполняется быстро, но после нее фрагментация будет убрана только на самом нижнем уровне</w:t>
-      </w:r>
-      <w:r>
-        <w:rPr>
-          <w:rFonts w:ascii="Times New Roman" w:eastAsia="Calibri" w:hAnsi="Times New Roman" w:cs="Times New Roman"/>
-          <w:sz w:val="24"/>
-          <w:szCs w:val="24"/>
-          <w:lang w:val="ru-RU"/>
-        </w:rPr>
-        <w:t>.</w:t>
+        <w:t>Реорганизация (REORGANIZE) выполняется быстро, но после нее фрагментация будет убрана только на самом нижнем уровне.</w:t>
       </w:r>
     </w:p>
     <w:p>
@@ -4037,25 +4144,7 @@
           <w:szCs w:val="24"/>
           <w:lang w:val="ru-RU"/>
         </w:rPr>
-        <w:t>Представление</w:t>
-      </w:r>
-      <w:r>
-        <w:rPr>
-          <w:rFonts w:ascii="Times New Roman" w:eastAsia="Calibri" w:hAnsi="Times New Roman" w:cs="Times New Roman"/>
-          <w:sz w:val="24"/>
-          <w:szCs w:val="24"/>
-          <w:lang w:val="ru-RU"/>
-        </w:rPr>
-        <w:t xml:space="preserve"> </w:t>
-      </w:r>
-      <w:r>
-        <w:rPr>
-          <w:rFonts w:ascii="Times New Roman" w:eastAsia="Calibri" w:hAnsi="Times New Roman" w:cs="Times New Roman"/>
-          <w:sz w:val="24"/>
-          <w:szCs w:val="24"/>
-          <w:lang w:val="ru-RU"/>
-        </w:rPr>
-        <w:t>– это объект базы данных, представляющий собой поименованный SELECT-запрос, который хранится в базе данных.</w:t>
+        <w:t>Представление – это объект базы данных, представляющий собой поименованный SELECT-запрос, который хранится в базе данных.</w:t>
       </w:r>
       <w:r>
         <w:rPr>
@@ -4216,111 +4305,16 @@
           <w:szCs w:val="24"/>
           <w:lang w:val="ru-RU"/>
         </w:rPr>
-        <w:t>При наличии у пользователя соотв</w:t>
-      </w:r>
-      <w:r>
-        <w:rPr>
-          <w:rFonts w:ascii="Times New Roman" w:eastAsia="Calibri" w:hAnsi="Times New Roman" w:cs="Times New Roman"/>
-          <w:sz w:val="24"/>
-          <w:szCs w:val="24"/>
-          <w:lang w:val="ru-RU"/>
-        </w:rPr>
-        <w:t>е</w:t>
-      </w:r>
-      <w:r>
-        <w:rPr>
-          <w:rFonts w:ascii="Times New Roman" w:eastAsia="Calibri" w:hAnsi="Times New Roman" w:cs="Times New Roman"/>
-          <w:sz w:val="24"/>
-          <w:szCs w:val="24"/>
-          <w:lang w:val="ru-RU"/>
-        </w:rPr>
-        <w:t>тствующих прав.</w:t>
-      </w:r>
-      <w:r>
-        <w:rPr>
-          <w:rFonts w:ascii="Times New Roman" w:eastAsia="Calibri" w:hAnsi="Times New Roman" w:cs="Times New Roman"/>
-          <w:sz w:val="24"/>
-          <w:szCs w:val="24"/>
-          <w:lang w:val="ru-RU"/>
-        </w:rPr>
-        <w:t xml:space="preserve"> В </w:t>
-      </w:r>
-      <w:r>
-        <w:rPr>
-          <w:rFonts w:ascii="Times New Roman" w:eastAsia="Calibri" w:hAnsi="Times New Roman" w:cs="Times New Roman"/>
-          <w:sz w:val="24"/>
-          <w:szCs w:val="24"/>
-          <w:lang w:val="en-US"/>
-        </w:rPr>
-        <w:t xml:space="preserve">Oracle </w:t>
-      </w:r>
-      <w:r>
-        <w:rPr>
-          <w:rFonts w:ascii="Times New Roman" w:eastAsia="Calibri" w:hAnsi="Times New Roman" w:cs="Times New Roman"/>
-          <w:sz w:val="24"/>
-          <w:szCs w:val="24"/>
-          <w:lang w:val="ru-RU"/>
-        </w:rPr>
-        <w:t xml:space="preserve">необходимо иметь права на </w:t>
-      </w:r>
-      <w:r>
-        <w:rPr>
-          <w:rFonts w:ascii="Times New Roman" w:eastAsia="Calibri" w:hAnsi="Times New Roman" w:cs="Times New Roman"/>
-          <w:sz w:val="24"/>
-          <w:szCs w:val="24"/>
-          <w:lang w:val="en-US"/>
-        </w:rPr>
-        <w:t xml:space="preserve">INSERT, UPDATE </w:t>
-      </w:r>
-      <w:r>
-        <w:rPr>
-          <w:rFonts w:ascii="Times New Roman" w:eastAsia="Calibri" w:hAnsi="Times New Roman" w:cs="Times New Roman"/>
-          <w:sz w:val="24"/>
-          <w:szCs w:val="24"/>
-          <w:lang w:val="ru-RU"/>
-        </w:rPr>
-        <w:t xml:space="preserve">и </w:t>
-      </w:r>
-      <w:r>
-        <w:rPr>
-          <w:rFonts w:ascii="Times New Roman" w:eastAsia="Calibri" w:hAnsi="Times New Roman" w:cs="Times New Roman"/>
-          <w:sz w:val="24"/>
-          <w:szCs w:val="24"/>
-          <w:lang w:val="en-US"/>
-        </w:rPr>
-        <w:t xml:space="preserve">DELETE </w:t>
-      </w:r>
-      <w:r>
-        <w:rPr>
-          <w:rFonts w:ascii="Times New Roman" w:eastAsia="Calibri" w:hAnsi="Times New Roman" w:cs="Times New Roman"/>
-          <w:sz w:val="24"/>
-          <w:szCs w:val="24"/>
-          <w:lang w:val="ru-RU"/>
-        </w:rPr>
-        <w:t>на сами представления и на таблицы, на основании которых было создано представление.</w:t>
-      </w:r>
-    </w:p>
-    <w:p>
-      <w:pPr>
-        <w:spacing w:after="0" w:line="276" w:lineRule="auto"/>
-        <w:ind w:left="360"/>
-        <w:contextualSpacing/>
-        <w:jc w:val="both"/>
-        <w:rPr>
-          <w:rFonts w:ascii="Times New Roman" w:eastAsia="Calibri" w:hAnsi="Times New Roman" w:cs="Times New Roman"/>
-          <w:sz w:val="24"/>
-          <w:szCs w:val="24"/>
-          <w:lang w:val="ru-RU"/>
-        </w:rPr>
-      </w:pPr>
-      <w:r>
-        <w:rPr>
-          <w:rFonts w:ascii="Times New Roman" w:eastAsia="Calibri" w:hAnsi="Times New Roman" w:cs="Times New Roman"/>
-          <w:sz w:val="24"/>
-          <w:szCs w:val="24"/>
-          <w:lang w:val="ru-RU"/>
-        </w:rPr>
-        <w:t>А вообще, в общем случае необходимо выполнение двух условий:</w:t>
+        <w:t>В</w:t>
+      </w:r>
+      <w:r>
+        <w:rPr>
+          <w:rFonts w:ascii="Times New Roman" w:eastAsia="Calibri" w:hAnsi="Times New Roman" w:cs="Times New Roman"/>
+          <w:sz w:val="24"/>
+          <w:szCs w:val="24"/>
+          <w:lang w:val="ru-RU"/>
+        </w:rPr>
+        <w:t xml:space="preserve"> общем случае необходимо выполнение двух условий:</w:t>
       </w:r>
     </w:p>
     <w:p>
@@ -4409,6 +4403,34 @@
     </w:p>
     <w:p>
       <w:pPr>
+        <w:spacing w:after="0" w:line="276" w:lineRule="auto"/>
+        <w:ind w:left="360"/>
+        <w:contextualSpacing/>
+        <w:jc w:val="both"/>
+        <w:rPr>
+          <w:rFonts w:ascii="Times New Roman" w:eastAsia="Calibri" w:hAnsi="Times New Roman" w:cs="Times New Roman"/>
+          <w:sz w:val="24"/>
+          <w:szCs w:val="24"/>
+          <w:lang w:val="ru-RU"/>
+        </w:rPr>
+      </w:pPr>
+    </w:p>
+    <w:p>
+      <w:pPr>
+        <w:spacing w:after="0" w:line="276" w:lineRule="auto"/>
+        <w:ind w:left="360"/>
+        <w:contextualSpacing/>
+        <w:jc w:val="both"/>
+        <w:rPr>
+          <w:rFonts w:ascii="Times New Roman" w:eastAsia="Calibri" w:hAnsi="Times New Roman" w:cs="Times New Roman"/>
+          <w:sz w:val="24"/>
+          <w:szCs w:val="24"/>
+          <w:lang w:val="ru-RU"/>
+        </w:rPr>
+      </w:pPr>
+    </w:p>
+    <w:p>
+      <w:pPr>
         <w:numPr>
           <w:ilvl w:val="0"/>
           <w:numId w:val="1"/>
@@ -4432,6 +4454,7 @@
           <w:highlight w:val="green"/>
           <w:lang w:val="ru-RU"/>
         </w:rPr>
+        <w:lastRenderedPageBreak/>
         <w:t xml:space="preserve">Какое дополнительное свойство приобретает представление с опцией </w:t>
       </w:r>
       <w:r>
@@ -4515,7 +4538,6 @@
           <w:szCs w:val="24"/>
           <w:lang w:val="ru-RU"/>
         </w:rPr>
-        <w:lastRenderedPageBreak/>
         <w:t xml:space="preserve">При </w:t>
       </w:r>
       <w:r>
@@ -5441,16 +5463,7 @@
           <w:szCs w:val="24"/>
           <w:lang w:val="ru-RU"/>
         </w:rPr>
-        <w:t xml:space="preserve"> – </w:t>
-      </w:r>
-      <w:r>
-        <w:rPr>
-          <w:rFonts w:ascii="Times New Roman" w:eastAsia="Calibri" w:hAnsi="Times New Roman" w:cs="Times New Roman"/>
-          <w:sz w:val="24"/>
-          <w:szCs w:val="24"/>
-          <w:lang w:val="ru-RU"/>
-        </w:rPr>
-        <w:t>операторы изменения БД, включенные в транзакцию, либо выполнятся все, либо не выполнится ни один</w:t>
+        <w:t xml:space="preserve"> – операторы изменения БД, включенные в транзакцию, либо выполнятся все, либо не выполнится ни один</w:t>
       </w:r>
     </w:p>
     <w:p>
@@ -5482,25 +5495,7 @@
           <w:szCs w:val="24"/>
           <w:lang w:val="ru-RU"/>
         </w:rPr>
-        <w:t xml:space="preserve">согласованность – </w:t>
-      </w:r>
-      <w:r>
-        <w:rPr>
-          <w:rFonts w:ascii="Times New Roman" w:eastAsia="Calibri" w:hAnsi="Times New Roman" w:cs="Times New Roman"/>
-          <w:sz w:val="24"/>
-          <w:szCs w:val="24"/>
-          <w:lang w:val="ru-RU"/>
-        </w:rPr>
-        <w:t xml:space="preserve">транзакция должна фиксировать новое согласованное состояние </w:t>
-      </w:r>
-      <w:r>
-        <w:rPr>
-          <w:rFonts w:ascii="Times New Roman" w:eastAsia="Calibri" w:hAnsi="Times New Roman" w:cs="Times New Roman"/>
-          <w:sz w:val="24"/>
-          <w:szCs w:val="24"/>
-          <w:lang w:val="ru-RU"/>
-        </w:rPr>
-        <w:t>базы данных</w:t>
+        <w:t>согласованность – транзакция должна фиксировать новое согласованное состояние базы данных</w:t>
       </w:r>
     </w:p>
     <w:p>
@@ -5532,16 +5527,7 @@
           <w:szCs w:val="24"/>
           <w:lang w:val="ru-RU"/>
         </w:rPr>
-        <w:t xml:space="preserve">изолированность – </w:t>
-      </w:r>
-      <w:r>
-        <w:rPr>
-          <w:rFonts w:ascii="Times New Roman" w:eastAsia="Calibri" w:hAnsi="Times New Roman" w:cs="Times New Roman"/>
-          <w:sz w:val="24"/>
-          <w:szCs w:val="24"/>
-          <w:lang w:val="ru-RU"/>
-        </w:rPr>
-        <w:t>отсутствие взаимного влияния параллельных транзакций на результаты их выполнения</w:t>
+        <w:t>изолированность – отсутствие взаимного влияния параллельных транзакций на результаты их выполнения</w:t>
       </w:r>
     </w:p>
     <w:p>
@@ -5573,16 +5559,7 @@
           <w:szCs w:val="24"/>
           <w:lang w:val="ru-RU"/>
         </w:rPr>
-        <w:t xml:space="preserve">долговечность – </w:t>
-      </w:r>
-      <w:r>
-        <w:rPr>
-          <w:rFonts w:ascii="Times New Roman" w:eastAsia="Calibri" w:hAnsi="Times New Roman" w:cs="Times New Roman"/>
-          <w:sz w:val="24"/>
-          <w:szCs w:val="24"/>
-          <w:lang w:val="ru-RU"/>
-        </w:rPr>
-        <w:t>изменения в БД, выполненные и зафиксированные транзакцией, могут быть отменены только с помощью новой транзакции</w:t>
+        <w:t>долговечность – изменения в БД, выполненные и зафиксированные транзакцией, могут быть отменены только с помощью новой транзакции</w:t>
       </w:r>
     </w:p>
     <w:p>
@@ -5624,6 +5601,7 @@
           <w:highlight w:val="green"/>
           <w:lang w:val="ru-RU"/>
         </w:rPr>
+        <w:lastRenderedPageBreak/>
         <w:t xml:space="preserve">Поясните понятия «режим </w:t>
       </w:r>
       <w:proofErr w:type="spellStart"/>
@@ -5662,15 +5640,34 @@
           <w:lang w:val="ru-RU"/>
         </w:rPr>
       </w:pPr>
-      <w:r>
-        <w:rPr>
-          <w:rFonts w:ascii="Times New Roman" w:eastAsia="Calibri" w:hAnsi="Times New Roman" w:cs="Times New Roman"/>
-          <w:sz w:val="24"/>
-          <w:szCs w:val="24"/>
-          <w:lang w:val="ru-RU"/>
-        </w:rPr>
-        <w:lastRenderedPageBreak/>
-        <w:t xml:space="preserve">Каждый оператор </w:t>
+      <w:proofErr w:type="spellStart"/>
+      <w:r>
+        <w:rPr>
+          <w:rFonts w:ascii="Times New Roman" w:eastAsia="Calibri" w:hAnsi="Times New Roman" w:cs="Times New Roman"/>
+          <w:sz w:val="24"/>
+          <w:szCs w:val="24"/>
+          <w:lang w:val="ru-RU"/>
+        </w:rPr>
+        <w:t>Автофиксация</w:t>
+      </w:r>
+      <w:proofErr w:type="spellEnd"/>
+      <w:r>
+        <w:rPr>
+          <w:rFonts w:ascii="Times New Roman" w:eastAsia="Calibri" w:hAnsi="Times New Roman" w:cs="Times New Roman"/>
+          <w:sz w:val="24"/>
+          <w:szCs w:val="24"/>
+          <w:lang w:val="ru-RU"/>
+        </w:rPr>
+        <w:t xml:space="preserve"> – к</w:t>
+      </w:r>
+      <w:r>
+        <w:rPr>
+          <w:rFonts w:ascii="Times New Roman" w:eastAsia="Calibri" w:hAnsi="Times New Roman" w:cs="Times New Roman"/>
+          <w:sz w:val="24"/>
+          <w:szCs w:val="24"/>
+          <w:lang w:val="ru-RU"/>
+        </w:rPr>
+        <w:t xml:space="preserve">аждый оператор </w:t>
       </w:r>
       <w:r>
         <w:rPr>
@@ -5688,7 +5685,16 @@
           <w:szCs w:val="24"/>
           <w:lang w:val="ru-RU"/>
         </w:rPr>
-        <w:t>является транзакцией и автоматически фиксируется при завершении оператора. Никаких дополнительных команд не нужно</w:t>
+        <w:t xml:space="preserve">является транзакцией и автоматически </w:t>
+      </w:r>
+      <w:r>
+        <w:rPr>
+          <w:rFonts w:ascii="Times New Roman" w:eastAsia="Calibri" w:hAnsi="Times New Roman" w:cs="Times New Roman"/>
+          <w:sz w:val="24"/>
+          <w:szCs w:val="24"/>
+          <w:lang w:val="ru-RU"/>
+        </w:rPr>
+        <w:t>фиксируется при завершении оператора. Никаких дополнительных команд не нужно</w:t>
       </w:r>
     </w:p>
     <w:p>
@@ -6031,20 +6037,6 @@
     </w:p>
     <w:p>
       <w:pPr>
-        <w:spacing w:after="0" w:line="276" w:lineRule="auto"/>
-        <w:ind w:left="360"/>
-        <w:contextualSpacing/>
-        <w:jc w:val="both"/>
-        <w:rPr>
-          <w:rFonts w:ascii="Times New Roman" w:eastAsia="Calibri" w:hAnsi="Times New Roman" w:cs="Times New Roman"/>
-          <w:sz w:val="24"/>
-          <w:szCs w:val="24"/>
-          <w:lang w:val="ru-RU"/>
-        </w:rPr>
-      </w:pPr>
-    </w:p>
-    <w:p>
-      <w:pPr>
         <w:numPr>
           <w:ilvl w:val="0"/>
           <w:numId w:val="1"/>
@@ -6223,16 +6215,16 @@
           <w:rFonts w:ascii="Times New Roman" w:eastAsia="Calibri" w:hAnsi="Times New Roman" w:cs="Times New Roman"/>
           <w:sz w:val="24"/>
           <w:szCs w:val="24"/>
-          <w:highlight w:val="yellow"/>
-          <w:lang w:val="ru-RU"/>
-        </w:rPr>
-      </w:pPr>
-      <w:r>
-        <w:rPr>
-          <w:rFonts w:ascii="Times New Roman" w:eastAsia="Calibri" w:hAnsi="Times New Roman" w:cs="Times New Roman"/>
-          <w:sz w:val="24"/>
-          <w:szCs w:val="24"/>
-          <w:highlight w:val="yellow"/>
+          <w:highlight w:val="green"/>
+          <w:lang w:val="ru-RU"/>
+        </w:rPr>
+      </w:pPr>
+      <w:r>
+        <w:rPr>
+          <w:rFonts w:ascii="Times New Roman" w:eastAsia="Calibri" w:hAnsi="Times New Roman" w:cs="Times New Roman"/>
+          <w:sz w:val="24"/>
+          <w:szCs w:val="24"/>
+          <w:highlight w:val="green"/>
           <w:lang w:val="ru-RU"/>
         </w:rPr>
         <w:t>Поясните понятия «хранимая процедура», «входной параметр», «выходной параметр», «значение, возвращаемое к точке вызова», «позиционная форма передачи параметров», «параметрическая форма передачи параметров», «системная хранимая процедура».</w:t>
@@ -6248,37 +6240,173 @@
           <w:rFonts w:ascii="Times New Roman" w:eastAsia="Calibri" w:hAnsi="Times New Roman" w:cs="Times New Roman"/>
           <w:sz w:val="24"/>
           <w:szCs w:val="24"/>
-          <w:lang w:val="ru-RU"/>
-        </w:rPr>
-      </w:pPr>
-      <w:r>
-        <w:rPr>
-          <w:rFonts w:ascii="Times New Roman" w:eastAsia="Calibri" w:hAnsi="Times New Roman" w:cs="Times New Roman"/>
-          <w:sz w:val="24"/>
-          <w:szCs w:val="24"/>
-          <w:lang w:val="ru-RU"/>
-        </w:rPr>
-        <w:t xml:space="preserve">Тут все понятно </w:t>
-      </w:r>
-      <w:proofErr w:type="spellStart"/>
-      <w:r>
-        <w:rPr>
-          <w:rFonts w:ascii="Times New Roman" w:eastAsia="Calibri" w:hAnsi="Times New Roman" w:cs="Times New Roman"/>
-          <w:sz w:val="24"/>
-          <w:szCs w:val="24"/>
-          <w:lang w:val="ru-RU"/>
-        </w:rPr>
-        <w:t>епта</w:t>
-      </w:r>
-      <w:proofErr w:type="spellEnd"/>
-      <w:r>
-        <w:rPr>
-          <w:rFonts w:ascii="Times New Roman" w:eastAsia="Calibri" w:hAnsi="Times New Roman" w:cs="Times New Roman"/>
-          <w:sz w:val="24"/>
-          <w:szCs w:val="24"/>
-          <w:lang w:val="ru-RU"/>
-        </w:rPr>
-        <w:t>.</w:t>
+          <w:lang w:val="en-US"/>
+        </w:rPr>
+      </w:pPr>
+      <w:r>
+        <w:rPr>
+          <w:rFonts w:ascii="Times New Roman" w:eastAsia="Calibri" w:hAnsi="Times New Roman" w:cs="Times New Roman"/>
+          <w:sz w:val="24"/>
+          <w:szCs w:val="24"/>
+          <w:lang w:val="ru-RU"/>
+        </w:rPr>
+        <w:t xml:space="preserve">Хранимая процедура – поименованный код на языке </w:t>
+      </w:r>
+      <w:r>
+        <w:rPr>
+          <w:rFonts w:ascii="Times New Roman" w:eastAsia="Calibri" w:hAnsi="Times New Roman" w:cs="Times New Roman"/>
+          <w:sz w:val="24"/>
+          <w:szCs w:val="24"/>
+          <w:lang w:val="en-US"/>
+        </w:rPr>
+        <w:t>T-SQL.</w:t>
+      </w:r>
+    </w:p>
+    <w:p>
+      <w:pPr>
+        <w:spacing w:after="0" w:line="276" w:lineRule="auto"/>
+        <w:ind w:left="360"/>
+        <w:contextualSpacing/>
+        <w:jc w:val="both"/>
+        <w:rPr>
+          <w:rFonts w:ascii="Times New Roman" w:eastAsia="Calibri" w:hAnsi="Times New Roman" w:cs="Times New Roman"/>
+          <w:sz w:val="24"/>
+          <w:szCs w:val="24"/>
+          <w:lang w:val="ru-RU"/>
+        </w:rPr>
+      </w:pPr>
+      <w:r>
+        <w:rPr>
+          <w:rFonts w:ascii="Times New Roman" w:eastAsia="Calibri" w:hAnsi="Times New Roman" w:cs="Times New Roman"/>
+          <w:sz w:val="24"/>
+          <w:szCs w:val="24"/>
+          <w:lang w:val="ru-RU"/>
+        </w:rPr>
+        <w:t>Входной параметр – принимается</w:t>
+      </w:r>
+    </w:p>
+    <w:p>
+      <w:pPr>
+        <w:spacing w:after="0" w:line="276" w:lineRule="auto"/>
+        <w:ind w:left="360"/>
+        <w:contextualSpacing/>
+        <w:jc w:val="both"/>
+        <w:rPr>
+          <w:rFonts w:ascii="Times New Roman" w:eastAsia="Calibri" w:hAnsi="Times New Roman" w:cs="Times New Roman"/>
+          <w:sz w:val="24"/>
+          <w:szCs w:val="24"/>
+          <w:lang w:val="ru-RU"/>
+        </w:rPr>
+      </w:pPr>
+      <w:r>
+        <w:rPr>
+          <w:rFonts w:ascii="Times New Roman" w:eastAsia="Calibri" w:hAnsi="Times New Roman" w:cs="Times New Roman"/>
+          <w:sz w:val="24"/>
+          <w:szCs w:val="24"/>
+          <w:lang w:val="ru-RU"/>
+        </w:rPr>
+        <w:t>Выходной параметр – формируется</w:t>
+      </w:r>
+    </w:p>
+    <w:p>
+      <w:pPr>
+        <w:spacing w:after="0" w:line="276" w:lineRule="auto"/>
+        <w:ind w:left="360"/>
+        <w:contextualSpacing/>
+        <w:jc w:val="both"/>
+        <w:rPr>
+          <w:rFonts w:ascii="Times New Roman" w:eastAsia="Calibri" w:hAnsi="Times New Roman" w:cs="Times New Roman"/>
+          <w:sz w:val="24"/>
+          <w:szCs w:val="24"/>
+          <w:lang w:val="en-US"/>
+        </w:rPr>
+      </w:pPr>
+      <w:r>
+        <w:rPr>
+          <w:rFonts w:ascii="Times New Roman" w:eastAsia="Calibri" w:hAnsi="Times New Roman" w:cs="Times New Roman"/>
+          <w:sz w:val="24"/>
+          <w:szCs w:val="24"/>
+          <w:lang w:val="ru-RU"/>
+        </w:rPr>
+        <w:t xml:space="preserve">Значение, возвращаемое к точке вызова – значение, которое вернется из функции оператором </w:t>
+      </w:r>
+      <w:r>
+        <w:rPr>
+          <w:rFonts w:ascii="Times New Roman" w:eastAsia="Calibri" w:hAnsi="Times New Roman" w:cs="Times New Roman"/>
+          <w:sz w:val="24"/>
+          <w:szCs w:val="24"/>
+          <w:lang w:val="en-US"/>
+        </w:rPr>
+        <w:t>return.</w:t>
+      </w:r>
+    </w:p>
+    <w:p>
+      <w:pPr>
+        <w:spacing w:after="0" w:line="276" w:lineRule="auto"/>
+        <w:ind w:left="360"/>
+        <w:contextualSpacing/>
+        <w:jc w:val="both"/>
+        <w:rPr>
+          <w:rFonts w:ascii="Times New Roman" w:eastAsia="Calibri" w:hAnsi="Times New Roman" w:cs="Times New Roman"/>
+          <w:sz w:val="24"/>
+          <w:szCs w:val="24"/>
+          <w:lang w:val="ru-RU"/>
+        </w:rPr>
+      </w:pPr>
+      <w:r>
+        <w:rPr>
+          <w:rFonts w:ascii="Times New Roman" w:eastAsia="Calibri" w:hAnsi="Times New Roman" w:cs="Times New Roman"/>
+          <w:sz w:val="24"/>
+          <w:szCs w:val="24"/>
+          <w:lang w:val="ru-RU"/>
+        </w:rPr>
+        <w:t>Позиционная форма передачи параметров – указание параметров в порядке, в котором они были указаны при создании процедуры</w:t>
+      </w:r>
+    </w:p>
+    <w:p>
+      <w:pPr>
+        <w:spacing w:after="0" w:line="276" w:lineRule="auto"/>
+        <w:ind w:left="360"/>
+        <w:contextualSpacing/>
+        <w:jc w:val="both"/>
+        <w:rPr>
+          <w:rFonts w:ascii="Times New Roman" w:eastAsia="Calibri" w:hAnsi="Times New Roman" w:cs="Times New Roman"/>
+          <w:sz w:val="24"/>
+          <w:szCs w:val="24"/>
+          <w:lang w:val="ru-RU"/>
+        </w:rPr>
+      </w:pPr>
+      <w:r>
+        <w:rPr>
+          <w:rFonts w:ascii="Times New Roman" w:eastAsia="Calibri" w:hAnsi="Times New Roman" w:cs="Times New Roman"/>
+          <w:sz w:val="24"/>
+          <w:szCs w:val="24"/>
+          <w:lang w:val="ru-RU"/>
+        </w:rPr>
+        <w:t>Параметрическая форма – явно указывается, какому параметру было передано значение</w:t>
+      </w:r>
+    </w:p>
+    <w:p>
+      <w:pPr>
+        <w:spacing w:after="0" w:line="276" w:lineRule="auto"/>
+        <w:ind w:left="360"/>
+        <w:contextualSpacing/>
+        <w:jc w:val="both"/>
+        <w:rPr>
+          <w:rFonts w:ascii="Times New Roman" w:eastAsia="Calibri" w:hAnsi="Times New Roman" w:cs="Times New Roman"/>
+          <w:sz w:val="24"/>
+          <w:szCs w:val="24"/>
+          <w:lang w:val="ru-RU"/>
+        </w:rPr>
+      </w:pPr>
+      <w:r>
+        <w:rPr>
+          <w:rFonts w:ascii="Times New Roman" w:eastAsia="Calibri" w:hAnsi="Times New Roman" w:cs="Times New Roman"/>
+          <w:sz w:val="24"/>
+          <w:szCs w:val="24"/>
+          <w:lang w:val="ru-RU"/>
+        </w:rPr>
+        <w:t>Системная хранимая процедура – процедура, поставленная разработчиками СУБД</w:t>
       </w:r>
     </w:p>
     <w:p>
@@ -6421,16 +6549,7 @@
           <w:szCs w:val="24"/>
           <w:lang w:val="ru-RU"/>
         </w:rPr>
-        <w:t>М</w:t>
-      </w:r>
-      <w:r>
-        <w:rPr>
-          <w:rFonts w:ascii="Times New Roman" w:eastAsia="Calibri" w:hAnsi="Times New Roman" w:cs="Times New Roman"/>
-          <w:sz w:val="24"/>
-          <w:szCs w:val="24"/>
-          <w:lang w:val="ru-RU"/>
-        </w:rPr>
-        <w:t>ногооператорная</w:t>
+        <w:t>Многооператорная</w:t>
       </w:r>
       <w:proofErr w:type="spellEnd"/>
       <w:r>
@@ -6440,16 +6559,16 @@
           <w:szCs w:val="24"/>
           <w:lang w:val="ru-RU"/>
         </w:rPr>
-        <w:t xml:space="preserve"> хранимая функция</w:t>
-      </w:r>
-      <w:r>
-        <w:rPr>
-          <w:rFonts w:ascii="Times New Roman" w:eastAsia="Calibri" w:hAnsi="Times New Roman" w:cs="Times New Roman"/>
-          <w:sz w:val="24"/>
-          <w:szCs w:val="24"/>
-          <w:lang w:val="ru-RU"/>
-        </w:rPr>
-        <w:t xml:space="preserve"> – возвращает таблицу, созданную одним или несколькими операторами </w:t>
+        <w:t xml:space="preserve"> хранимая функция – возвращает таблицу, созданную одним или</w:t>
+      </w:r>
+      <w:r>
+        <w:rPr>
+          <w:rFonts w:ascii="Times New Roman" w:eastAsia="Calibri" w:hAnsi="Times New Roman" w:cs="Times New Roman"/>
+          <w:sz w:val="24"/>
+          <w:szCs w:val="24"/>
+          <w:lang w:val="ru-RU"/>
+        </w:rPr>
+        <w:t xml:space="preserve"> несколькими операторами </w:t>
       </w:r>
       <w:r>
         <w:rPr>
@@ -6469,34 +6588,15 @@
         </w:rPr>
         <w:t>. Похожа на хранимые процедуры</w:t>
       </w:r>
-    </w:p>
-    <w:p>
-      <w:pPr>
-        <w:spacing w:after="0" w:line="276" w:lineRule="auto"/>
-        <w:ind w:left="360"/>
-        <w:contextualSpacing/>
-        <w:jc w:val="both"/>
-        <w:rPr>
-          <w:rFonts w:ascii="Times New Roman" w:eastAsia="Calibri" w:hAnsi="Times New Roman" w:cs="Times New Roman"/>
-          <w:sz w:val="24"/>
-          <w:szCs w:val="24"/>
-          <w:lang w:val="ru-RU"/>
-        </w:rPr>
-      </w:pPr>
-    </w:p>
-    <w:p>
-      <w:pPr>
-        <w:spacing w:after="0" w:line="276" w:lineRule="auto"/>
-        <w:ind w:left="360"/>
-        <w:contextualSpacing/>
-        <w:jc w:val="both"/>
-        <w:rPr>
-          <w:rFonts w:ascii="Times New Roman" w:eastAsia="Calibri" w:hAnsi="Times New Roman" w:cs="Times New Roman"/>
-          <w:sz w:val="24"/>
-          <w:szCs w:val="24"/>
-          <w:lang w:val="ru-RU"/>
-        </w:rPr>
-      </w:pPr>
+      <w:r>
+        <w:rPr>
+          <w:rFonts w:ascii="Times New Roman" w:eastAsia="Calibri" w:hAnsi="Times New Roman" w:cs="Times New Roman"/>
+          <w:sz w:val="24"/>
+          <w:szCs w:val="24"/>
+          <w:lang w:val="ru-RU"/>
+        </w:rPr>
+        <w:t>.</w:t>
+      </w:r>
     </w:p>
     <w:p>
       <w:pPr>
@@ -6523,6 +6623,7 @@
           <w:highlight w:val="green"/>
           <w:lang w:val="ru-RU"/>
         </w:rPr>
+        <w:lastRenderedPageBreak/>
         <w:t>Назовите отличия хранимых процедур от функций.</w:t>
       </w:r>
     </w:p>
@@ -6654,16 +6755,7 @@
           <w:szCs w:val="24"/>
           <w:lang w:val="ru-RU"/>
         </w:rPr>
-        <w:t>запрос</w:t>
-      </w:r>
-      <w:r>
-        <w:rPr>
-          <w:rFonts w:ascii="Times New Roman" w:eastAsia="Calibri" w:hAnsi="Times New Roman" w:cs="Times New Roman"/>
-          <w:sz w:val="24"/>
-          <w:szCs w:val="24"/>
-          <w:lang w:val="ru-RU"/>
-        </w:rPr>
-        <w:t>е</w:t>
+        <w:t>запросе</w:t>
       </w:r>
     </w:p>
     <w:p>
@@ -6733,23 +6825,8 @@
           <w:szCs w:val="24"/>
           <w:lang w:val="ru-RU"/>
         </w:rPr>
-        <w:lastRenderedPageBreak/>
         <w:t>В процедурах можно использовать и входные, и выходные операторы, а в функциях – только входные</w:t>
       </w:r>
-    </w:p>
-    <w:p>
-      <w:pPr>
-        <w:spacing w:after="0" w:line="276" w:lineRule="auto"/>
-        <w:ind w:left="360"/>
-        <w:contextualSpacing/>
-        <w:jc w:val="both"/>
-        <w:rPr>
-          <w:rFonts w:ascii="Times New Roman" w:eastAsia="Calibri" w:hAnsi="Times New Roman" w:cs="Times New Roman"/>
-          <w:sz w:val="24"/>
-          <w:szCs w:val="24"/>
-          <w:lang w:val="ru-RU"/>
-        </w:rPr>
-      </w:pPr>
     </w:p>
     <w:p>
       <w:pPr>
@@ -6851,29 +6928,6 @@
           <w:rFonts w:ascii="Times New Roman" w:eastAsia="Calibri" w:hAnsi="Times New Roman" w:cs="Times New Roman"/>
           <w:sz w:val="24"/>
           <w:szCs w:val="24"/>
-          <w:lang w:val="ru-RU"/>
-        </w:rPr>
-        <w:t>Две основные группы триггеров.</w:t>
-      </w:r>
-    </w:p>
-    <w:p>
-      <w:pPr>
-        <w:spacing w:after="0" w:line="276" w:lineRule="auto"/>
-        <w:ind w:left="360"/>
-        <w:contextualSpacing/>
-        <w:jc w:val="both"/>
-        <w:rPr>
-          <w:rFonts w:ascii="Times New Roman" w:eastAsia="Calibri" w:hAnsi="Times New Roman" w:cs="Times New Roman"/>
-          <w:sz w:val="24"/>
-          <w:szCs w:val="24"/>
-          <w:lang w:val="ru-RU"/>
-        </w:rPr>
-      </w:pPr>
-      <w:r>
-        <w:rPr>
-          <w:rFonts w:ascii="Times New Roman" w:eastAsia="Calibri" w:hAnsi="Times New Roman" w:cs="Times New Roman"/>
-          <w:sz w:val="24"/>
-          <w:szCs w:val="24"/>
           <w:lang w:val="en-US"/>
         </w:rPr>
         <w:t>DML-</w:t>
@@ -7153,34 +7207,7 @@
           <w:szCs w:val="24"/>
           <w:lang w:val="ru-RU"/>
         </w:rPr>
-        <w:t>О</w:t>
-      </w:r>
-      <w:r>
-        <w:rPr>
-          <w:rFonts w:ascii="Times New Roman" w:eastAsia="Calibri" w:hAnsi="Times New Roman" w:cs="Times New Roman"/>
-          <w:sz w:val="24"/>
-          <w:szCs w:val="24"/>
-          <w:lang w:val="ru-RU"/>
-        </w:rPr>
-        <w:t xml:space="preserve">шибка в триггере откатывает операцию, </w:t>
-      </w:r>
-      <w:r>
-        <w:rPr>
-          <w:rFonts w:ascii="Times New Roman" w:eastAsia="Calibri" w:hAnsi="Times New Roman" w:cs="Times New Roman"/>
-          <w:sz w:val="24"/>
-          <w:szCs w:val="24"/>
-          <w:lang w:val="ru-RU"/>
-        </w:rPr>
-        <w:t xml:space="preserve">и </w:t>
-      </w:r>
-      <w:r>
-        <w:rPr>
-          <w:rFonts w:ascii="Times New Roman" w:eastAsia="Calibri" w:hAnsi="Times New Roman" w:cs="Times New Roman"/>
-          <w:sz w:val="24"/>
-          <w:szCs w:val="24"/>
-          <w:lang w:val="ru-RU"/>
-        </w:rPr>
-        <w:t>изменения таблиц в триггере становятся частью транзакции</w:t>
+        <w:t>Триггер является частью транзакции того оператора SQL, который вызвал его срабатывание, и запись данных непосредственно в базу данных произойдет только после завершения работы триггера. Поэтому использование в триггере оператора ROLLBACK приведет к отмене всех действий, выполненных транзакцией</w:t>
       </w:r>
       <w:r>
         <w:rPr>
@@ -7219,16 +7246,16 @@
           <w:rFonts w:ascii="Times New Roman" w:eastAsia="Calibri" w:hAnsi="Times New Roman" w:cs="Times New Roman"/>
           <w:sz w:val="24"/>
           <w:szCs w:val="24"/>
-          <w:highlight w:val="yellow"/>
-          <w:lang w:val="ru-RU"/>
-        </w:rPr>
-      </w:pPr>
-      <w:r>
-        <w:rPr>
-          <w:rFonts w:ascii="Times New Roman" w:eastAsia="Calibri" w:hAnsi="Times New Roman" w:cs="Times New Roman"/>
-          <w:sz w:val="24"/>
-          <w:szCs w:val="24"/>
-          <w:highlight w:val="yellow"/>
+          <w:highlight w:val="green"/>
+          <w:lang w:val="ru-RU"/>
+        </w:rPr>
+      </w:pPr>
+      <w:r>
+        <w:rPr>
+          <w:rFonts w:ascii="Times New Roman" w:eastAsia="Calibri" w:hAnsi="Times New Roman" w:cs="Times New Roman"/>
+          <w:sz w:val="24"/>
+          <w:szCs w:val="24"/>
+          <w:highlight w:val="green"/>
           <w:lang w:val="ru-RU"/>
         </w:rPr>
         <w:t>Поясните понятия «</w:t>
@@ -7238,7 +7265,7 @@
           <w:rFonts w:ascii="Times New Roman" w:eastAsia="Calibri" w:hAnsi="Times New Roman" w:cs="Times New Roman"/>
           <w:sz w:val="24"/>
           <w:szCs w:val="24"/>
-          <w:highlight w:val="yellow"/>
+          <w:highlight w:val="green"/>
           <w:lang w:val="en-US"/>
         </w:rPr>
         <w:t>XML</w:t>
@@ -7248,7 +7275,7 @@
           <w:rFonts w:ascii="Times New Roman" w:eastAsia="Calibri" w:hAnsi="Times New Roman" w:cs="Times New Roman"/>
           <w:sz w:val="24"/>
           <w:szCs w:val="24"/>
-          <w:highlight w:val="yellow"/>
+          <w:highlight w:val="green"/>
           <w:lang w:val="ru-RU"/>
         </w:rPr>
         <w:t>», «</w:t>
@@ -7258,7 +7285,7 @@
           <w:rFonts w:ascii="Times New Roman" w:eastAsia="Calibri" w:hAnsi="Times New Roman" w:cs="Times New Roman"/>
           <w:sz w:val="24"/>
           <w:szCs w:val="24"/>
-          <w:highlight w:val="yellow"/>
+          <w:highlight w:val="green"/>
           <w:lang w:val="en-US"/>
         </w:rPr>
         <w:t>XML</w:t>
@@ -7268,7 +7295,7 @@
           <w:rFonts w:ascii="Times New Roman" w:eastAsia="Calibri" w:hAnsi="Times New Roman" w:cs="Times New Roman"/>
           <w:sz w:val="24"/>
           <w:szCs w:val="24"/>
-          <w:highlight w:val="yellow"/>
+          <w:highlight w:val="green"/>
           <w:lang w:val="ru-RU"/>
         </w:rPr>
         <w:t>-</w:t>
@@ -7278,7 +7305,7 @@
           <w:rFonts w:ascii="Times New Roman" w:eastAsia="Calibri" w:hAnsi="Times New Roman" w:cs="Times New Roman"/>
           <w:sz w:val="24"/>
           <w:szCs w:val="24"/>
-          <w:highlight w:val="yellow"/>
+          <w:highlight w:val="green"/>
           <w:lang w:val="en-US"/>
         </w:rPr>
         <w:t>Schema</w:t>
@@ -7288,7 +7315,7 @@
           <w:rFonts w:ascii="Times New Roman" w:eastAsia="Calibri" w:hAnsi="Times New Roman" w:cs="Times New Roman"/>
           <w:sz w:val="24"/>
           <w:szCs w:val="24"/>
-          <w:highlight w:val="yellow"/>
+          <w:highlight w:val="green"/>
           <w:lang w:val="ru-RU"/>
         </w:rPr>
         <w:t>», «</w:t>
@@ -7298,7 +7325,7 @@
           <w:rFonts w:ascii="Times New Roman" w:eastAsia="Calibri" w:hAnsi="Times New Roman" w:cs="Times New Roman"/>
           <w:sz w:val="24"/>
           <w:szCs w:val="24"/>
-          <w:highlight w:val="yellow"/>
+          <w:highlight w:val="green"/>
           <w:lang w:val="en-US"/>
         </w:rPr>
         <w:t>W</w:t>
@@ -7308,7 +7335,7 @@
           <w:rFonts w:ascii="Times New Roman" w:eastAsia="Calibri" w:hAnsi="Times New Roman" w:cs="Times New Roman"/>
           <w:sz w:val="24"/>
           <w:szCs w:val="24"/>
-          <w:highlight w:val="yellow"/>
+          <w:highlight w:val="green"/>
           <w:lang w:val="ru-RU"/>
         </w:rPr>
         <w:t>3</w:t>
@@ -7318,7 +7345,7 @@
           <w:rFonts w:ascii="Times New Roman" w:eastAsia="Calibri" w:hAnsi="Times New Roman" w:cs="Times New Roman"/>
           <w:sz w:val="24"/>
           <w:szCs w:val="24"/>
-          <w:highlight w:val="yellow"/>
+          <w:highlight w:val="green"/>
           <w:lang w:val="en-US"/>
         </w:rPr>
         <w:t>C</w:t>
@@ -7328,7 +7355,7 @@
           <w:rFonts w:ascii="Times New Roman" w:eastAsia="Calibri" w:hAnsi="Times New Roman" w:cs="Times New Roman"/>
           <w:sz w:val="24"/>
           <w:szCs w:val="24"/>
-          <w:highlight w:val="yellow"/>
+          <w:highlight w:val="green"/>
           <w:lang w:val="ru-RU"/>
         </w:rPr>
         <w:t>», «тег», «атрибут», «корневой тег», «</w:t>
@@ -7338,7 +7365,7 @@
           <w:rFonts w:ascii="Times New Roman" w:eastAsia="Calibri" w:hAnsi="Times New Roman" w:cs="Times New Roman"/>
           <w:sz w:val="24"/>
           <w:szCs w:val="24"/>
-          <w:highlight w:val="yellow"/>
+          <w:highlight w:val="green"/>
           <w:lang w:val="en-US"/>
         </w:rPr>
         <w:t>XML</w:t>
@@ -7348,7 +7375,7 @@
           <w:rFonts w:ascii="Times New Roman" w:eastAsia="Calibri" w:hAnsi="Times New Roman" w:cs="Times New Roman"/>
           <w:sz w:val="24"/>
           <w:szCs w:val="24"/>
-          <w:highlight w:val="yellow"/>
+          <w:highlight w:val="green"/>
           <w:lang w:val="ru-RU"/>
         </w:rPr>
         <w:t>-узел», «</w:t>
@@ -7358,7 +7385,7 @@
           <w:rFonts w:ascii="Times New Roman" w:eastAsia="Calibri" w:hAnsi="Times New Roman" w:cs="Times New Roman"/>
           <w:sz w:val="24"/>
           <w:szCs w:val="24"/>
-          <w:highlight w:val="yellow"/>
+          <w:highlight w:val="green"/>
           <w:lang w:val="en-US"/>
         </w:rPr>
         <w:t>XML</w:t>
@@ -7368,7 +7395,7 @@
           <w:rFonts w:ascii="Times New Roman" w:eastAsia="Calibri" w:hAnsi="Times New Roman" w:cs="Times New Roman"/>
           <w:sz w:val="24"/>
           <w:szCs w:val="24"/>
-          <w:highlight w:val="yellow"/>
+          <w:highlight w:val="green"/>
           <w:lang w:val="ru-RU"/>
         </w:rPr>
         <w:t>-элемент», «</w:t>
@@ -7378,7 +7405,7 @@
           <w:rFonts w:ascii="Times New Roman" w:eastAsia="Calibri" w:hAnsi="Times New Roman" w:cs="Times New Roman"/>
           <w:sz w:val="24"/>
           <w:szCs w:val="24"/>
-          <w:highlight w:val="yellow"/>
+          <w:highlight w:val="green"/>
           <w:lang w:val="en-US"/>
         </w:rPr>
         <w:t>XML</w:t>
@@ -7388,7 +7415,7 @@
           <w:rFonts w:ascii="Times New Roman" w:eastAsia="Calibri" w:hAnsi="Times New Roman" w:cs="Times New Roman"/>
           <w:sz w:val="24"/>
           <w:szCs w:val="24"/>
-          <w:highlight w:val="yellow"/>
+          <w:highlight w:val="green"/>
           <w:lang w:val="ru-RU"/>
         </w:rPr>
         <w:t xml:space="preserve">-документ», «элементная форма </w:t>
@@ -7398,7 +7425,7 @@
           <w:rFonts w:ascii="Times New Roman" w:eastAsia="Calibri" w:hAnsi="Times New Roman" w:cs="Times New Roman"/>
           <w:sz w:val="24"/>
           <w:szCs w:val="24"/>
-          <w:highlight w:val="yellow"/>
+          <w:highlight w:val="green"/>
           <w:lang w:val="en-US"/>
         </w:rPr>
         <w:t>XML</w:t>
@@ -7408,7 +7435,7 @@
           <w:rFonts w:ascii="Times New Roman" w:eastAsia="Calibri" w:hAnsi="Times New Roman" w:cs="Times New Roman"/>
           <w:sz w:val="24"/>
           <w:szCs w:val="24"/>
-          <w:highlight w:val="yellow"/>
+          <w:highlight w:val="green"/>
           <w:lang w:val="ru-RU"/>
         </w:rPr>
         <w:t xml:space="preserve">-документа», «атрибутная форма </w:t>
@@ -7418,7 +7445,7 @@
           <w:rFonts w:ascii="Times New Roman" w:eastAsia="Calibri" w:hAnsi="Times New Roman" w:cs="Times New Roman"/>
           <w:sz w:val="24"/>
           <w:szCs w:val="24"/>
-          <w:highlight w:val="yellow"/>
+          <w:highlight w:val="green"/>
           <w:lang w:val="en-US"/>
         </w:rPr>
         <w:t>XML</w:t>
@@ -7428,7 +7455,7 @@
           <w:rFonts w:ascii="Times New Roman" w:eastAsia="Calibri" w:hAnsi="Times New Roman" w:cs="Times New Roman"/>
           <w:sz w:val="24"/>
           <w:szCs w:val="24"/>
-          <w:highlight w:val="yellow"/>
+          <w:highlight w:val="green"/>
           <w:lang w:val="ru-RU"/>
         </w:rPr>
         <w:t>-документа»;</w:t>
@@ -7452,24 +7479,622 @@
           <w:rFonts w:ascii="Times New Roman" w:eastAsia="Calibri" w:hAnsi="Times New Roman" w:cs="Times New Roman"/>
           <w:sz w:val="24"/>
           <w:szCs w:val="24"/>
-          <w:lang w:val="ru-RU"/>
-        </w:rPr>
-        <w:t>Все понятно в принципе</w:t>
-      </w:r>
-    </w:p>
-    <w:p>
-      <w:pPr>
-        <w:spacing w:after="0" w:line="276" w:lineRule="auto"/>
-        <w:ind w:left="360"/>
-        <w:contextualSpacing/>
-        <w:jc w:val="both"/>
-        <w:rPr>
-          <w:rFonts w:ascii="Times New Roman" w:eastAsia="Calibri" w:hAnsi="Times New Roman" w:cs="Times New Roman"/>
-          <w:sz w:val="24"/>
-          <w:szCs w:val="24"/>
-          <w:lang w:val="ru-RU"/>
-        </w:rPr>
-      </w:pPr>
+          <w:lang w:val="en-US"/>
+        </w:rPr>
+        <w:t xml:space="preserve">XML – </w:t>
+      </w:r>
+      <w:proofErr w:type="spellStart"/>
+      <w:r>
+        <w:rPr>
+          <w:rFonts w:ascii="Times New Roman" w:eastAsia="Calibri" w:hAnsi="Times New Roman" w:cs="Times New Roman"/>
+          <w:sz w:val="24"/>
+          <w:szCs w:val="24"/>
+          <w:lang w:val="en-US"/>
+        </w:rPr>
+        <w:t>eXtensible</w:t>
+      </w:r>
+      <w:proofErr w:type="spellEnd"/>
+      <w:r>
+        <w:rPr>
+          <w:rFonts w:ascii="Times New Roman" w:eastAsia="Calibri" w:hAnsi="Times New Roman" w:cs="Times New Roman"/>
+          <w:sz w:val="24"/>
+          <w:szCs w:val="24"/>
+          <w:lang w:val="en-US"/>
+        </w:rPr>
+        <w:t xml:space="preserve"> Markup L</w:t>
+      </w:r>
+      <w:bookmarkStart w:id="0" w:name="_GoBack"/>
+      <w:bookmarkEnd w:id="0"/>
+      <w:r>
+        <w:rPr>
+          <w:rFonts w:ascii="Times New Roman" w:eastAsia="Calibri" w:hAnsi="Times New Roman" w:cs="Times New Roman"/>
+          <w:sz w:val="24"/>
+          <w:szCs w:val="24"/>
+          <w:lang w:val="en-US"/>
+        </w:rPr>
+        <w:t xml:space="preserve">anguage – </w:t>
+      </w:r>
+      <w:r>
+        <w:rPr>
+          <w:rFonts w:ascii="Times New Roman" w:eastAsia="Calibri" w:hAnsi="Times New Roman" w:cs="Times New Roman"/>
+          <w:sz w:val="24"/>
+          <w:szCs w:val="24"/>
+          <w:lang w:val="ru-RU"/>
+        </w:rPr>
+        <w:t>расширяемый язык разметки</w:t>
+      </w:r>
+    </w:p>
+    <w:p>
+      <w:pPr>
+        <w:spacing w:after="0" w:line="276" w:lineRule="auto"/>
+        <w:ind w:left="360"/>
+        <w:contextualSpacing/>
+        <w:jc w:val="both"/>
+        <w:rPr>
+          <w:rFonts w:ascii="Times New Roman" w:eastAsia="Calibri" w:hAnsi="Times New Roman" w:cs="Times New Roman"/>
+          <w:sz w:val="24"/>
+          <w:szCs w:val="24"/>
+          <w:lang w:val="ru-RU"/>
+        </w:rPr>
+      </w:pPr>
+      <w:r>
+        <w:rPr>
+          <w:rFonts w:ascii="Times New Roman" w:eastAsia="Calibri" w:hAnsi="Times New Roman" w:cs="Times New Roman"/>
+          <w:sz w:val="24"/>
+          <w:szCs w:val="24"/>
+          <w:lang w:val="en-US"/>
+        </w:rPr>
+        <w:t>XML-</w:t>
+      </w:r>
+      <w:r>
+        <w:rPr>
+          <w:rFonts w:ascii="Times New Roman" w:eastAsia="Calibri" w:hAnsi="Times New Roman" w:cs="Times New Roman"/>
+          <w:sz w:val="24"/>
+          <w:szCs w:val="24"/>
+          <w:lang w:val="ru-RU"/>
+        </w:rPr>
+        <w:t xml:space="preserve">схема – </w:t>
+      </w:r>
+      <w:r>
+        <w:rPr>
+          <w:rFonts w:ascii="Times New Roman" w:eastAsia="Calibri" w:hAnsi="Times New Roman" w:cs="Times New Roman"/>
+          <w:sz w:val="24"/>
+          <w:szCs w:val="24"/>
+          <w:lang w:val="ru-RU"/>
+        </w:rPr>
+        <w:t xml:space="preserve">описание </w:t>
+      </w:r>
+      <w:r>
+        <w:rPr>
+          <w:rFonts w:ascii="Times New Roman" w:eastAsia="Calibri" w:hAnsi="Times New Roman" w:cs="Times New Roman"/>
+          <w:sz w:val="24"/>
+          <w:szCs w:val="24"/>
+          <w:lang w:val="en-US"/>
+        </w:rPr>
+        <w:t>XML-</w:t>
+      </w:r>
+      <w:r>
+        <w:rPr>
+          <w:rFonts w:ascii="Times New Roman" w:eastAsia="Calibri" w:hAnsi="Times New Roman" w:cs="Times New Roman"/>
+          <w:sz w:val="24"/>
+          <w:szCs w:val="24"/>
+          <w:lang w:val="ru-RU"/>
+        </w:rPr>
+        <w:t>документ</w:t>
+      </w:r>
+      <w:r>
+        <w:rPr>
+          <w:rFonts w:ascii="Times New Roman" w:eastAsia="Calibri" w:hAnsi="Times New Roman" w:cs="Times New Roman"/>
+          <w:sz w:val="24"/>
+          <w:szCs w:val="24"/>
+          <w:lang w:val="ru-RU"/>
+        </w:rPr>
+        <w:t>а</w:t>
+      </w:r>
+      <w:r>
+        <w:rPr>
+          <w:rFonts w:ascii="Times New Roman" w:eastAsia="Calibri" w:hAnsi="Times New Roman" w:cs="Times New Roman"/>
+          <w:sz w:val="24"/>
+          <w:szCs w:val="24"/>
+          <w:lang w:val="ru-RU"/>
+        </w:rPr>
+        <w:t>, котор</w:t>
+      </w:r>
+      <w:r>
+        <w:rPr>
+          <w:rFonts w:ascii="Times New Roman" w:eastAsia="Calibri" w:hAnsi="Times New Roman" w:cs="Times New Roman"/>
+          <w:sz w:val="24"/>
+          <w:szCs w:val="24"/>
+          <w:lang w:val="ru-RU"/>
+        </w:rPr>
+        <w:t>ое</w:t>
+      </w:r>
+      <w:r>
+        <w:rPr>
+          <w:rFonts w:ascii="Times New Roman" w:eastAsia="Calibri" w:hAnsi="Times New Roman" w:cs="Times New Roman"/>
+          <w:sz w:val="24"/>
+          <w:szCs w:val="24"/>
+          <w:lang w:val="ru-RU"/>
+        </w:rPr>
+        <w:t xml:space="preserve"> </w:t>
+      </w:r>
+      <w:r>
+        <w:rPr>
+          <w:rFonts w:ascii="Times New Roman" w:eastAsia="Calibri" w:hAnsi="Times New Roman" w:cs="Times New Roman"/>
+          <w:sz w:val="24"/>
+          <w:szCs w:val="24"/>
+          <w:lang w:val="ru-RU"/>
+        </w:rPr>
+        <w:t xml:space="preserve">определяет </w:t>
+      </w:r>
+      <w:r>
+        <w:rPr>
+          <w:rFonts w:ascii="Times New Roman" w:eastAsia="Calibri" w:hAnsi="Times New Roman" w:cs="Times New Roman"/>
+          <w:sz w:val="24"/>
+          <w:szCs w:val="24"/>
+          <w:lang w:val="ru-RU"/>
+        </w:rPr>
+        <w:t xml:space="preserve">правила валидации определенного </w:t>
+      </w:r>
+      <w:r>
+        <w:rPr>
+          <w:rFonts w:ascii="Times New Roman" w:eastAsia="Calibri" w:hAnsi="Times New Roman" w:cs="Times New Roman"/>
+          <w:sz w:val="24"/>
+          <w:szCs w:val="24"/>
+          <w:lang w:val="en-US"/>
+        </w:rPr>
+        <w:t>XML-</w:t>
+      </w:r>
+      <w:r>
+        <w:rPr>
+          <w:rFonts w:ascii="Times New Roman" w:eastAsia="Calibri" w:hAnsi="Times New Roman" w:cs="Times New Roman"/>
+          <w:sz w:val="24"/>
+          <w:szCs w:val="24"/>
+          <w:lang w:val="ru-RU"/>
+        </w:rPr>
+        <w:t>документа</w:t>
+      </w:r>
+      <w:r>
+        <w:rPr>
+          <w:rFonts w:ascii="Times New Roman" w:eastAsia="Calibri" w:hAnsi="Times New Roman" w:cs="Times New Roman"/>
+          <w:sz w:val="24"/>
+          <w:szCs w:val="24"/>
+          <w:lang w:val="ru-RU"/>
+        </w:rPr>
+        <w:t xml:space="preserve">. Существуют </w:t>
+      </w:r>
+      <w:r>
+        <w:rPr>
+          <w:rFonts w:ascii="Times New Roman" w:eastAsia="Calibri" w:hAnsi="Times New Roman" w:cs="Times New Roman"/>
+          <w:sz w:val="24"/>
+          <w:szCs w:val="24"/>
+          <w:lang w:val="en-US"/>
+        </w:rPr>
+        <w:t xml:space="preserve">XSD </w:t>
+      </w:r>
+      <w:r>
+        <w:rPr>
+          <w:rFonts w:ascii="Times New Roman" w:eastAsia="Calibri" w:hAnsi="Times New Roman" w:cs="Times New Roman"/>
+          <w:sz w:val="24"/>
+          <w:szCs w:val="24"/>
+          <w:lang w:val="ru-RU"/>
+        </w:rPr>
+        <w:t xml:space="preserve">и </w:t>
+      </w:r>
+      <w:r>
+        <w:rPr>
+          <w:rFonts w:ascii="Times New Roman" w:eastAsia="Calibri" w:hAnsi="Times New Roman" w:cs="Times New Roman"/>
+          <w:sz w:val="24"/>
+          <w:szCs w:val="24"/>
+          <w:lang w:val="en-US"/>
+        </w:rPr>
+        <w:t xml:space="preserve">DTD </w:t>
+      </w:r>
+      <w:r>
+        <w:rPr>
+          <w:rFonts w:ascii="Times New Roman" w:eastAsia="Calibri" w:hAnsi="Times New Roman" w:cs="Times New Roman"/>
+          <w:sz w:val="24"/>
+          <w:szCs w:val="24"/>
+          <w:lang w:val="ru-RU"/>
+        </w:rPr>
+        <w:t>форматы схем</w:t>
+      </w:r>
+    </w:p>
+    <w:p>
+      <w:pPr>
+        <w:spacing w:after="0" w:line="276" w:lineRule="auto"/>
+        <w:ind w:left="360"/>
+        <w:contextualSpacing/>
+        <w:jc w:val="both"/>
+        <w:rPr>
+          <w:rFonts w:ascii="Times New Roman" w:eastAsia="Calibri" w:hAnsi="Times New Roman" w:cs="Times New Roman"/>
+          <w:sz w:val="24"/>
+          <w:szCs w:val="24"/>
+          <w:lang w:val="ru-RU"/>
+        </w:rPr>
+      </w:pPr>
+      <w:r>
+        <w:rPr>
+          <w:rFonts w:ascii="Times New Roman" w:eastAsia="Calibri" w:hAnsi="Times New Roman" w:cs="Times New Roman"/>
+          <w:sz w:val="24"/>
+          <w:szCs w:val="24"/>
+          <w:lang w:val="en-US"/>
+        </w:rPr>
+        <w:t xml:space="preserve">W3C – </w:t>
+      </w:r>
+      <w:r>
+        <w:rPr>
+          <w:rFonts w:ascii="Times New Roman" w:eastAsia="Calibri" w:hAnsi="Times New Roman" w:cs="Times New Roman"/>
+          <w:sz w:val="24"/>
+          <w:szCs w:val="24"/>
+          <w:lang w:val="ru-RU"/>
+        </w:rPr>
+        <w:t>Консорциум Всемирной Паутины</w:t>
+      </w:r>
+    </w:p>
+    <w:p>
+      <w:pPr>
+        <w:spacing w:after="0" w:line="276" w:lineRule="auto"/>
+        <w:ind w:left="360"/>
+        <w:contextualSpacing/>
+        <w:jc w:val="both"/>
+        <w:rPr>
+          <w:rFonts w:ascii="Times New Roman" w:eastAsia="Calibri" w:hAnsi="Times New Roman" w:cs="Times New Roman"/>
+          <w:sz w:val="24"/>
+          <w:szCs w:val="24"/>
+          <w:lang w:val="ru-RU"/>
+        </w:rPr>
+      </w:pPr>
+      <w:r>
+        <w:rPr>
+          <w:rFonts w:ascii="Times New Roman" w:eastAsia="Calibri" w:hAnsi="Times New Roman" w:cs="Times New Roman"/>
+          <w:sz w:val="24"/>
+          <w:szCs w:val="24"/>
+          <w:lang w:val="ru-RU"/>
+        </w:rPr>
+        <w:t xml:space="preserve">Тег – </w:t>
+      </w:r>
+      <w:r>
+        <w:rPr>
+          <w:rFonts w:ascii="Times New Roman" w:eastAsia="Calibri" w:hAnsi="Times New Roman" w:cs="Times New Roman"/>
+          <w:sz w:val="24"/>
+          <w:szCs w:val="24"/>
+          <w:lang w:val="ru-RU"/>
+        </w:rPr>
+        <w:t>элемент языка разметки; контейнер для некоторых данных</w:t>
+      </w:r>
+      <w:r>
+        <w:rPr>
+          <w:rFonts w:ascii="Times New Roman" w:eastAsia="Calibri" w:hAnsi="Times New Roman" w:cs="Times New Roman"/>
+          <w:sz w:val="24"/>
+          <w:szCs w:val="24"/>
+          <w:lang w:val="ru-RU"/>
+        </w:rPr>
+        <w:t xml:space="preserve"> в теле тега</w:t>
+      </w:r>
+    </w:p>
+    <w:p>
+      <w:pPr>
+        <w:spacing w:after="0" w:line="276" w:lineRule="auto"/>
+        <w:ind w:left="360"/>
+        <w:contextualSpacing/>
+        <w:jc w:val="both"/>
+        <w:rPr>
+          <w:rFonts w:ascii="Times New Roman" w:eastAsia="Calibri" w:hAnsi="Times New Roman" w:cs="Times New Roman"/>
+          <w:sz w:val="24"/>
+          <w:szCs w:val="24"/>
+          <w:lang w:val="ru-RU"/>
+        </w:rPr>
+      </w:pPr>
+      <w:r>
+        <w:rPr>
+          <w:rFonts w:ascii="Times New Roman" w:eastAsia="Calibri" w:hAnsi="Times New Roman" w:cs="Times New Roman"/>
+          <w:sz w:val="24"/>
+          <w:szCs w:val="24"/>
+          <w:lang w:val="ru-RU"/>
+        </w:rPr>
+        <w:t xml:space="preserve">Атрибут – </w:t>
+      </w:r>
+      <w:r>
+        <w:rPr>
+          <w:rFonts w:ascii="Times New Roman" w:eastAsia="Calibri" w:hAnsi="Times New Roman" w:cs="Times New Roman"/>
+          <w:sz w:val="24"/>
+          <w:szCs w:val="24"/>
+          <w:lang w:val="ru-RU"/>
+        </w:rPr>
+        <w:t>пара ключ=значение, добавляемая внутрь самого тега</w:t>
+      </w:r>
+    </w:p>
+    <w:p>
+      <w:pPr>
+        <w:spacing w:after="0" w:line="276" w:lineRule="auto"/>
+        <w:ind w:left="360"/>
+        <w:contextualSpacing/>
+        <w:jc w:val="both"/>
+        <w:rPr>
+          <w:rFonts w:ascii="Times New Roman" w:eastAsia="Calibri" w:hAnsi="Times New Roman" w:cs="Times New Roman"/>
+          <w:sz w:val="24"/>
+          <w:szCs w:val="24"/>
+          <w:lang w:val="ru-RU"/>
+        </w:rPr>
+      </w:pPr>
+      <w:r>
+        <w:rPr>
+          <w:rFonts w:ascii="Times New Roman" w:eastAsia="Calibri" w:hAnsi="Times New Roman" w:cs="Times New Roman"/>
+          <w:sz w:val="24"/>
+          <w:szCs w:val="24"/>
+          <w:lang w:val="ru-RU"/>
+        </w:rPr>
+        <w:t xml:space="preserve">Корневой тег – </w:t>
+      </w:r>
+      <w:r>
+        <w:rPr>
+          <w:rFonts w:ascii="Times New Roman" w:eastAsia="Calibri" w:hAnsi="Times New Roman" w:cs="Times New Roman"/>
+          <w:sz w:val="24"/>
+          <w:szCs w:val="24"/>
+          <w:lang w:val="ru-RU"/>
+        </w:rPr>
+        <w:t>тег, содержащий внутри себя все остальные теги и не содержащийся внутри ни одного тела тега.</w:t>
+      </w:r>
+    </w:p>
+    <w:p>
+      <w:pPr>
+        <w:spacing w:after="0" w:line="276" w:lineRule="auto"/>
+        <w:ind w:left="360"/>
+        <w:contextualSpacing/>
+        <w:jc w:val="both"/>
+        <w:rPr>
+          <w:rFonts w:ascii="Times New Roman" w:eastAsia="Calibri" w:hAnsi="Times New Roman" w:cs="Times New Roman"/>
+          <w:sz w:val="24"/>
+          <w:szCs w:val="24"/>
+          <w:lang w:val="ru-RU"/>
+        </w:rPr>
+      </w:pPr>
+      <w:r>
+        <w:rPr>
+          <w:rFonts w:ascii="Times New Roman" w:eastAsia="Calibri" w:hAnsi="Times New Roman" w:cs="Times New Roman"/>
+          <w:sz w:val="24"/>
+          <w:szCs w:val="24"/>
+          <w:lang w:val="en-US"/>
+        </w:rPr>
+        <w:t>XML</w:t>
+      </w:r>
+      <w:r>
+        <w:rPr>
+          <w:rFonts w:ascii="Times New Roman" w:eastAsia="Calibri" w:hAnsi="Times New Roman" w:cs="Times New Roman"/>
+          <w:sz w:val="24"/>
+          <w:szCs w:val="24"/>
+          <w:lang w:val="ru-RU"/>
+        </w:rPr>
+        <w:t xml:space="preserve">-узел – </w:t>
+      </w:r>
+      <w:r>
+        <w:rPr>
+          <w:rFonts w:ascii="Times New Roman" w:eastAsia="Calibri" w:hAnsi="Times New Roman" w:cs="Times New Roman"/>
+          <w:sz w:val="24"/>
+          <w:szCs w:val="24"/>
+          <w:lang w:val="ru-RU"/>
+        </w:rPr>
+        <w:t xml:space="preserve">любая часть </w:t>
+      </w:r>
+      <w:r>
+        <w:rPr>
+          <w:rFonts w:ascii="Times New Roman" w:eastAsia="Calibri" w:hAnsi="Times New Roman" w:cs="Times New Roman"/>
+          <w:sz w:val="24"/>
+          <w:szCs w:val="24"/>
+          <w:lang w:val="en-US"/>
+        </w:rPr>
+        <w:t>XML-</w:t>
+      </w:r>
+      <w:r>
+        <w:rPr>
+          <w:rFonts w:ascii="Times New Roman" w:eastAsia="Calibri" w:hAnsi="Times New Roman" w:cs="Times New Roman"/>
+          <w:sz w:val="24"/>
+          <w:szCs w:val="24"/>
+          <w:lang w:val="ru-RU"/>
+        </w:rPr>
+        <w:t>документа</w:t>
+      </w:r>
+      <w:r>
+        <w:rPr>
+          <w:rFonts w:ascii="Times New Roman" w:eastAsia="Calibri" w:hAnsi="Times New Roman" w:cs="Times New Roman"/>
+          <w:sz w:val="24"/>
+          <w:szCs w:val="24"/>
+          <w:lang w:val="ru-RU"/>
+        </w:rPr>
+        <w:t>. Абсолютно все в документе является узлом</w:t>
+      </w:r>
+    </w:p>
+    <w:p>
+      <w:pPr>
+        <w:spacing w:after="0" w:line="276" w:lineRule="auto"/>
+        <w:ind w:left="360"/>
+        <w:contextualSpacing/>
+        <w:jc w:val="both"/>
+        <w:rPr>
+          <w:rFonts w:ascii="Times New Roman" w:eastAsia="Calibri" w:hAnsi="Times New Roman" w:cs="Times New Roman"/>
+          <w:sz w:val="24"/>
+          <w:szCs w:val="24"/>
+          <w:lang w:val="ru-RU"/>
+        </w:rPr>
+      </w:pPr>
+      <w:r>
+        <w:rPr>
+          <w:rFonts w:ascii="Times New Roman" w:eastAsia="Calibri" w:hAnsi="Times New Roman" w:cs="Times New Roman"/>
+          <w:sz w:val="24"/>
+          <w:szCs w:val="24"/>
+          <w:lang w:val="en-US"/>
+        </w:rPr>
+        <w:t>XML-</w:t>
+      </w:r>
+      <w:r>
+        <w:rPr>
+          <w:rFonts w:ascii="Times New Roman" w:eastAsia="Calibri" w:hAnsi="Times New Roman" w:cs="Times New Roman"/>
+          <w:sz w:val="24"/>
+          <w:szCs w:val="24"/>
+          <w:lang w:val="ru-RU"/>
+        </w:rPr>
+        <w:t xml:space="preserve">элемент – </w:t>
+      </w:r>
+      <w:r>
+        <w:rPr>
+          <w:rFonts w:ascii="Times New Roman" w:eastAsia="Calibri" w:hAnsi="Times New Roman" w:cs="Times New Roman"/>
+          <w:sz w:val="24"/>
+          <w:szCs w:val="24"/>
+          <w:lang w:val="ru-RU"/>
+        </w:rPr>
+        <w:t>открывающий тег + тело + закрывающий тег</w:t>
+      </w:r>
+    </w:p>
+    <w:p>
+      <w:pPr>
+        <w:spacing w:after="0" w:line="276" w:lineRule="auto"/>
+        <w:ind w:left="360"/>
+        <w:contextualSpacing/>
+        <w:jc w:val="both"/>
+        <w:rPr>
+          <w:rFonts w:ascii="Times New Roman" w:eastAsia="Calibri" w:hAnsi="Times New Roman" w:cs="Times New Roman"/>
+          <w:sz w:val="24"/>
+          <w:szCs w:val="24"/>
+          <w:lang w:val="ru-RU"/>
+        </w:rPr>
+      </w:pPr>
+      <w:r>
+        <w:rPr>
+          <w:rFonts w:ascii="Times New Roman" w:eastAsia="Calibri" w:hAnsi="Times New Roman" w:cs="Times New Roman"/>
+          <w:sz w:val="24"/>
+          <w:szCs w:val="24"/>
+          <w:lang w:val="en-US"/>
+        </w:rPr>
+        <w:t>XML-</w:t>
+      </w:r>
+      <w:r>
+        <w:rPr>
+          <w:rFonts w:ascii="Times New Roman" w:eastAsia="Calibri" w:hAnsi="Times New Roman" w:cs="Times New Roman"/>
+          <w:sz w:val="24"/>
+          <w:szCs w:val="24"/>
+          <w:lang w:val="ru-RU"/>
+        </w:rPr>
+        <w:t xml:space="preserve">документ – </w:t>
+      </w:r>
+      <w:r>
+        <w:rPr>
+          <w:rFonts w:ascii="Times New Roman" w:eastAsia="Calibri" w:hAnsi="Times New Roman" w:cs="Times New Roman"/>
+          <w:sz w:val="24"/>
+          <w:szCs w:val="24"/>
+          <w:lang w:val="ru-RU"/>
+        </w:rPr>
+        <w:t xml:space="preserve">текстовый документ, </w:t>
+      </w:r>
+      <w:r>
+        <w:rPr>
+          <w:rFonts w:ascii="Times New Roman" w:eastAsia="Calibri" w:hAnsi="Times New Roman" w:cs="Times New Roman"/>
+          <w:sz w:val="24"/>
+          <w:szCs w:val="24"/>
+          <w:lang w:val="ru-RU"/>
+        </w:rPr>
+        <w:t>который соответствует определенным правилам построения</w:t>
+      </w:r>
+    </w:p>
+    <w:p>
+      <w:pPr>
+        <w:spacing w:after="0" w:line="276" w:lineRule="auto"/>
+        <w:ind w:left="360"/>
+        <w:contextualSpacing/>
+        <w:jc w:val="both"/>
+        <w:rPr>
+          <w:rFonts w:ascii="Times New Roman" w:eastAsia="Calibri" w:hAnsi="Times New Roman" w:cs="Times New Roman"/>
+          <w:sz w:val="24"/>
+          <w:szCs w:val="24"/>
+          <w:lang w:val="ru-RU"/>
+        </w:rPr>
+      </w:pPr>
+      <w:r>
+        <w:rPr>
+          <w:rFonts w:ascii="Times New Roman" w:eastAsia="Calibri" w:hAnsi="Times New Roman" w:cs="Times New Roman"/>
+          <w:sz w:val="24"/>
+          <w:szCs w:val="24"/>
+          <w:lang w:val="ru-RU"/>
+        </w:rPr>
+        <w:t xml:space="preserve">Элементная форма – </w:t>
+      </w:r>
+      <w:r>
+        <w:rPr>
+          <w:rFonts w:ascii="Times New Roman" w:eastAsia="Calibri" w:hAnsi="Times New Roman" w:cs="Times New Roman"/>
+          <w:sz w:val="24"/>
+          <w:szCs w:val="24"/>
+          <w:lang w:val="ru-RU"/>
+        </w:rPr>
+        <w:t xml:space="preserve">столбец таблицы преобразуется в </w:t>
+      </w:r>
+      <w:r>
+        <w:rPr>
+          <w:rFonts w:ascii="Times New Roman" w:eastAsia="Calibri" w:hAnsi="Times New Roman" w:cs="Times New Roman"/>
+          <w:sz w:val="24"/>
+          <w:szCs w:val="24"/>
+          <w:lang w:val="en-US"/>
+        </w:rPr>
+        <w:t>XML-</w:t>
+      </w:r>
+      <w:r>
+        <w:rPr>
+          <w:rFonts w:ascii="Times New Roman" w:eastAsia="Calibri" w:hAnsi="Times New Roman" w:cs="Times New Roman"/>
+          <w:sz w:val="24"/>
+          <w:szCs w:val="24"/>
+          <w:lang w:val="ru-RU"/>
+        </w:rPr>
+        <w:t>элемент</w:t>
+      </w:r>
+    </w:p>
+    <w:p>
+      <w:pPr>
+        <w:spacing w:after="0" w:line="276" w:lineRule="auto"/>
+        <w:ind w:left="360"/>
+        <w:contextualSpacing/>
+        <w:jc w:val="both"/>
+        <w:rPr>
+          <w:rFonts w:ascii="Times New Roman" w:eastAsia="Calibri" w:hAnsi="Times New Roman" w:cs="Times New Roman"/>
+          <w:sz w:val="24"/>
+          <w:szCs w:val="24"/>
+          <w:lang w:val="ru-RU"/>
+        </w:rPr>
+      </w:pPr>
+      <w:r>
+        <w:rPr>
+          <w:rFonts w:ascii="Times New Roman" w:eastAsia="Calibri" w:hAnsi="Times New Roman" w:cs="Times New Roman"/>
+          <w:sz w:val="24"/>
+          <w:szCs w:val="24"/>
+          <w:lang w:val="ru-RU"/>
+        </w:rPr>
+        <w:t xml:space="preserve">Атрибутная форма – </w:t>
+      </w:r>
+      <w:r>
+        <w:rPr>
+          <w:rFonts w:ascii="Times New Roman" w:eastAsia="Calibri" w:hAnsi="Times New Roman" w:cs="Times New Roman"/>
+          <w:sz w:val="24"/>
+          <w:szCs w:val="24"/>
+          <w:lang w:val="ru-RU"/>
+        </w:rPr>
+        <w:t xml:space="preserve">столбец таблицы преобразуется в </w:t>
+      </w:r>
+      <w:r>
+        <w:rPr>
+          <w:rFonts w:ascii="Times New Roman" w:eastAsia="Calibri" w:hAnsi="Times New Roman" w:cs="Times New Roman"/>
+          <w:sz w:val="24"/>
+          <w:szCs w:val="24"/>
+          <w:lang w:val="en-US"/>
+        </w:rPr>
+        <w:t>XML-</w:t>
+      </w:r>
+      <w:r>
+        <w:rPr>
+          <w:rFonts w:ascii="Times New Roman" w:eastAsia="Calibri" w:hAnsi="Times New Roman" w:cs="Times New Roman"/>
+          <w:sz w:val="24"/>
+          <w:szCs w:val="24"/>
+          <w:lang w:val="ru-RU"/>
+        </w:rPr>
+        <w:t>атрибут</w:t>
+      </w:r>
     </w:p>
     <w:p>
       <w:pPr>
@@ -7484,20 +8109,19 @@
           <w:rFonts w:ascii="Times New Roman" w:eastAsia="Calibri" w:hAnsi="Times New Roman" w:cs="Times New Roman"/>
           <w:sz w:val="24"/>
           <w:szCs w:val="24"/>
-          <w:highlight w:val="yellow"/>
-          <w:lang w:val="ru-RU"/>
-        </w:rPr>
-      </w:pPr>
-      <w:bookmarkStart w:id="0" w:name="_GoBack"/>
-      <w:bookmarkEnd w:id="0"/>
-      <w:r>
-        <w:rPr>
-          <w:rFonts w:ascii="Times New Roman" w:eastAsia="Calibri" w:hAnsi="Times New Roman" w:cs="Times New Roman"/>
-          <w:sz w:val="24"/>
-          <w:szCs w:val="24"/>
-          <w:highlight w:val="yellow"/>
-          <w:lang w:val="ru-RU"/>
-        </w:rPr>
+          <w:highlight w:val="green"/>
+          <w:lang w:val="ru-RU"/>
+        </w:rPr>
+      </w:pPr>
+      <w:r>
+        <w:rPr>
+          <w:rFonts w:ascii="Times New Roman" w:eastAsia="Calibri" w:hAnsi="Times New Roman" w:cs="Times New Roman"/>
+          <w:sz w:val="24"/>
+          <w:szCs w:val="24"/>
+          <w:highlight w:val="green"/>
+          <w:lang w:val="ru-RU"/>
+        </w:rPr>
+        <w:lastRenderedPageBreak/>
         <w:t>Поясните понятия «</w:t>
       </w:r>
       <w:r>
@@ -7505,7 +8129,7 @@
           <w:rFonts w:ascii="Times New Roman" w:eastAsia="Calibri" w:hAnsi="Times New Roman" w:cs="Times New Roman"/>
           <w:sz w:val="24"/>
           <w:szCs w:val="24"/>
-          <w:highlight w:val="yellow"/>
+          <w:highlight w:val="green"/>
           <w:lang w:val="en-US"/>
         </w:rPr>
         <w:t>XML</w:t>
@@ -7515,7 +8139,7 @@
           <w:rFonts w:ascii="Times New Roman" w:eastAsia="Calibri" w:hAnsi="Times New Roman" w:cs="Times New Roman"/>
           <w:sz w:val="24"/>
           <w:szCs w:val="24"/>
-          <w:highlight w:val="yellow"/>
+          <w:highlight w:val="green"/>
           <w:lang w:val="ru-RU"/>
         </w:rPr>
         <w:t xml:space="preserve">-тип», «типизированные </w:t>
@@ -7525,7 +8149,7 @@
           <w:rFonts w:ascii="Times New Roman" w:eastAsia="Calibri" w:hAnsi="Times New Roman" w:cs="Times New Roman"/>
           <w:sz w:val="24"/>
           <w:szCs w:val="24"/>
-          <w:highlight w:val="yellow"/>
+          <w:highlight w:val="green"/>
           <w:lang w:val="en-US"/>
         </w:rPr>
         <w:t>XML</w:t>
@@ -7535,7 +8159,7 @@
           <w:rFonts w:ascii="Times New Roman" w:eastAsia="Calibri" w:hAnsi="Times New Roman" w:cs="Times New Roman"/>
           <w:sz w:val="24"/>
           <w:szCs w:val="24"/>
-          <w:highlight w:val="yellow"/>
+          <w:highlight w:val="green"/>
           <w:lang w:val="ru-RU"/>
         </w:rPr>
         <w:t xml:space="preserve">-данные», «коллекция </w:t>
@@ -7545,7 +8169,7 @@
           <w:rFonts w:ascii="Times New Roman" w:eastAsia="Calibri" w:hAnsi="Times New Roman" w:cs="Times New Roman"/>
           <w:sz w:val="24"/>
           <w:szCs w:val="24"/>
-          <w:highlight w:val="yellow"/>
+          <w:highlight w:val="green"/>
           <w:lang w:val="en-US"/>
         </w:rPr>
         <w:t>XML</w:t>
@@ -7555,7 +8179,7 @@
           <w:rFonts w:ascii="Times New Roman" w:eastAsia="Calibri" w:hAnsi="Times New Roman" w:cs="Times New Roman"/>
           <w:sz w:val="24"/>
           <w:szCs w:val="24"/>
-          <w:highlight w:val="yellow"/>
+          <w:highlight w:val="green"/>
           <w:lang w:val="ru-RU"/>
         </w:rPr>
         <w:t>-схем».</w:t>
@@ -7563,143 +8187,235 @@
     </w:p>
     <w:p>
       <w:pPr>
-        <w:pStyle w:val="a5"/>
-        <w:numPr>
-          <w:ilvl w:val="0"/>
-          <w:numId w:val="6"/>
-        </w:numPr>
-        <w:spacing w:after="0" w:line="276" w:lineRule="auto"/>
-        <w:jc w:val="both"/>
-        <w:rPr>
-          <w:rFonts w:ascii="Times New Roman" w:eastAsia="Calibri" w:hAnsi="Times New Roman" w:cs="Times New Roman"/>
-          <w:sz w:val="24"/>
-          <w:szCs w:val="24"/>
-          <w:lang w:val="ru-RU"/>
-        </w:rPr>
-      </w:pPr>
-      <w:r>
-        <w:rPr>
-          <w:rFonts w:ascii="Times New Roman" w:eastAsia="Calibri" w:hAnsi="Times New Roman" w:cs="Times New Roman"/>
-          <w:sz w:val="24"/>
-          <w:szCs w:val="24"/>
-          <w:lang w:val="ru-RU"/>
-        </w:rPr>
-        <w:t xml:space="preserve">Типизированный тип XML имеет схемы XML для проверки данных, в то время как </w:t>
-      </w:r>
-      <w:proofErr w:type="spellStart"/>
-      <w:r>
-        <w:rPr>
-          <w:rFonts w:ascii="Times New Roman" w:eastAsia="Calibri" w:hAnsi="Times New Roman" w:cs="Times New Roman"/>
-          <w:sz w:val="24"/>
-          <w:szCs w:val="24"/>
-          <w:lang w:val="ru-RU"/>
-        </w:rPr>
-        <w:t>нетипизированный</w:t>
-      </w:r>
-      <w:proofErr w:type="spellEnd"/>
-      <w:r>
-        <w:rPr>
-          <w:rFonts w:ascii="Times New Roman" w:eastAsia="Calibri" w:hAnsi="Times New Roman" w:cs="Times New Roman"/>
-          <w:sz w:val="24"/>
-          <w:szCs w:val="24"/>
-          <w:lang w:val="ru-RU"/>
-        </w:rPr>
-        <w:t xml:space="preserve"> тип XML не имеет схемы.</w:t>
-      </w:r>
-    </w:p>
-    <w:p>
-      <w:pPr>
-        <w:pStyle w:val="a5"/>
-        <w:numPr>
-          <w:ilvl w:val="0"/>
-          <w:numId w:val="6"/>
-        </w:numPr>
-        <w:spacing w:after="0" w:line="276" w:lineRule="auto"/>
-        <w:jc w:val="both"/>
-        <w:rPr>
-          <w:rFonts w:ascii="Times New Roman" w:eastAsia="Calibri" w:hAnsi="Times New Roman" w:cs="Times New Roman"/>
-          <w:sz w:val="24"/>
-          <w:szCs w:val="24"/>
-          <w:lang w:val="ru-RU"/>
-        </w:rPr>
-      </w:pPr>
-      <w:r>
-        <w:rPr>
-          <w:rFonts w:ascii="Times New Roman" w:eastAsia="Calibri" w:hAnsi="Times New Roman" w:cs="Times New Roman"/>
-          <w:sz w:val="24"/>
-          <w:szCs w:val="24"/>
-          <w:lang w:val="ru-RU"/>
-        </w:rPr>
-        <w:t xml:space="preserve">Типизированный тип XML имеет преимущество в оптимизации хранилища и запросов, в то время как </w:t>
-      </w:r>
-      <w:proofErr w:type="spellStart"/>
-      <w:r>
-        <w:rPr>
-          <w:rFonts w:ascii="Times New Roman" w:eastAsia="Calibri" w:hAnsi="Times New Roman" w:cs="Times New Roman"/>
-          <w:sz w:val="24"/>
-          <w:szCs w:val="24"/>
-          <w:lang w:val="ru-RU"/>
-        </w:rPr>
-        <w:t>нетипизированный</w:t>
-      </w:r>
-      <w:proofErr w:type="spellEnd"/>
-      <w:r>
-        <w:rPr>
-          <w:rFonts w:ascii="Times New Roman" w:eastAsia="Calibri" w:hAnsi="Times New Roman" w:cs="Times New Roman"/>
-          <w:sz w:val="24"/>
-          <w:szCs w:val="24"/>
-          <w:lang w:val="ru-RU"/>
-        </w:rPr>
-        <w:t xml:space="preserve"> тип XML не имеет этого преимущества.</w:t>
-      </w:r>
-    </w:p>
-    <w:p>
-      <w:pPr>
-        <w:pStyle w:val="a5"/>
-        <w:numPr>
-          <w:ilvl w:val="0"/>
-          <w:numId w:val="6"/>
-        </w:numPr>
-        <w:spacing w:after="0" w:line="276" w:lineRule="auto"/>
-        <w:jc w:val="both"/>
-        <w:rPr>
-          <w:rFonts w:ascii="Times New Roman" w:eastAsia="Calibri" w:hAnsi="Times New Roman" w:cs="Times New Roman"/>
-          <w:sz w:val="24"/>
-          <w:szCs w:val="24"/>
-          <w:lang w:val="ru-RU"/>
-        </w:rPr>
-      </w:pPr>
-      <w:r>
-        <w:rPr>
-          <w:rFonts w:ascii="Times New Roman" w:eastAsia="Calibri" w:hAnsi="Times New Roman" w:cs="Times New Roman"/>
-          <w:sz w:val="24"/>
-          <w:szCs w:val="24"/>
-          <w:lang w:val="ru-RU"/>
-        </w:rPr>
-        <w:t xml:space="preserve">Типизированные типы XML могут проверяться как на стороне клиента, так и на стороне сервера, где у </w:t>
-      </w:r>
-      <w:proofErr w:type="spellStart"/>
-      <w:r>
-        <w:rPr>
-          <w:rFonts w:ascii="Times New Roman" w:eastAsia="Calibri" w:hAnsi="Times New Roman" w:cs="Times New Roman"/>
-          <w:sz w:val="24"/>
-          <w:szCs w:val="24"/>
-          <w:lang w:val="ru-RU"/>
-        </w:rPr>
-        <w:t>нетипизированных</w:t>
-      </w:r>
-      <w:proofErr w:type="spellEnd"/>
-      <w:r>
-        <w:rPr>
-          <w:rFonts w:ascii="Times New Roman" w:eastAsia="Calibri" w:hAnsi="Times New Roman" w:cs="Times New Roman"/>
-          <w:sz w:val="24"/>
-          <w:szCs w:val="24"/>
-          <w:lang w:val="ru-RU"/>
-        </w:rPr>
-        <w:t xml:space="preserve"> типов XML нет возможности проверки на стороне сервера, поскольку у них нет никаких схем.</w:t>
-      </w:r>
-    </w:p>
-    <w:p/>
+        <w:spacing w:after="0" w:line="276" w:lineRule="auto"/>
+        <w:ind w:left="360"/>
+        <w:contextualSpacing/>
+        <w:jc w:val="both"/>
+        <w:rPr>
+          <w:rFonts w:ascii="Times New Roman" w:eastAsia="Calibri" w:hAnsi="Times New Roman" w:cs="Times New Roman"/>
+          <w:sz w:val="24"/>
+          <w:szCs w:val="24"/>
+          <w:lang w:val="ru-RU"/>
+        </w:rPr>
+      </w:pPr>
+      <w:r>
+        <w:rPr>
+          <w:rFonts w:ascii="Times New Roman" w:eastAsia="Calibri" w:hAnsi="Times New Roman" w:cs="Times New Roman"/>
+          <w:sz w:val="24"/>
+          <w:szCs w:val="24"/>
+          <w:lang w:val="en-US"/>
+        </w:rPr>
+        <w:t>XML-</w:t>
+      </w:r>
+      <w:r>
+        <w:rPr>
+          <w:rFonts w:ascii="Times New Roman" w:eastAsia="Calibri" w:hAnsi="Times New Roman" w:cs="Times New Roman"/>
+          <w:sz w:val="24"/>
+          <w:szCs w:val="24"/>
+          <w:lang w:val="ru-RU"/>
+        </w:rPr>
+        <w:t xml:space="preserve">тип – тип данных БД, представляющий собой </w:t>
+      </w:r>
+      <w:r>
+        <w:rPr>
+          <w:rFonts w:ascii="Times New Roman" w:eastAsia="Calibri" w:hAnsi="Times New Roman" w:cs="Times New Roman"/>
+          <w:sz w:val="24"/>
+          <w:szCs w:val="24"/>
+          <w:lang w:val="en-US"/>
+        </w:rPr>
+        <w:t>XML-</w:t>
+      </w:r>
+      <w:r>
+        <w:rPr>
+          <w:rFonts w:ascii="Times New Roman" w:eastAsia="Calibri" w:hAnsi="Times New Roman" w:cs="Times New Roman"/>
+          <w:sz w:val="24"/>
+          <w:szCs w:val="24"/>
+          <w:lang w:val="ru-RU"/>
+        </w:rPr>
+        <w:t>строку, которая может храниться в таблице, использоваться в параметрах и т.д.</w:t>
+      </w:r>
+    </w:p>
+    <w:p>
+      <w:pPr>
+        <w:spacing w:after="0" w:line="276" w:lineRule="auto"/>
+        <w:ind w:left="360"/>
+        <w:contextualSpacing/>
+        <w:jc w:val="both"/>
+        <w:rPr>
+          <w:rFonts w:ascii="Times New Roman" w:eastAsia="Calibri" w:hAnsi="Times New Roman" w:cs="Times New Roman"/>
+          <w:sz w:val="24"/>
+          <w:szCs w:val="24"/>
+          <w:lang w:val="ru-RU"/>
+        </w:rPr>
+      </w:pPr>
+      <w:r>
+        <w:rPr>
+          <w:rFonts w:ascii="Times New Roman" w:eastAsia="Calibri" w:hAnsi="Times New Roman" w:cs="Times New Roman"/>
+          <w:sz w:val="24"/>
+          <w:szCs w:val="24"/>
+          <w:lang w:val="ru-RU"/>
+        </w:rPr>
+        <w:t xml:space="preserve">Типизированные </w:t>
+      </w:r>
+      <w:r>
+        <w:rPr>
+          <w:rFonts w:ascii="Times New Roman" w:eastAsia="Calibri" w:hAnsi="Times New Roman" w:cs="Times New Roman"/>
+          <w:sz w:val="24"/>
+          <w:szCs w:val="24"/>
+          <w:lang w:val="en-US"/>
+        </w:rPr>
+        <w:t>XML-</w:t>
+      </w:r>
+      <w:r>
+        <w:rPr>
+          <w:rFonts w:ascii="Times New Roman" w:eastAsia="Calibri" w:hAnsi="Times New Roman" w:cs="Times New Roman"/>
+          <w:sz w:val="24"/>
+          <w:szCs w:val="24"/>
+          <w:lang w:val="ru-RU"/>
+        </w:rPr>
+        <w:t xml:space="preserve">данные – </w:t>
+      </w:r>
+      <w:r>
+        <w:rPr>
+          <w:rFonts w:ascii="Times New Roman" w:eastAsia="Calibri" w:hAnsi="Times New Roman" w:cs="Times New Roman"/>
+          <w:sz w:val="24"/>
+          <w:szCs w:val="24"/>
+          <w:lang w:val="en-US"/>
+        </w:rPr>
+        <w:t>XML-</w:t>
+      </w:r>
+      <w:r>
+        <w:rPr>
+          <w:rFonts w:ascii="Times New Roman" w:eastAsia="Calibri" w:hAnsi="Times New Roman" w:cs="Times New Roman"/>
+          <w:sz w:val="24"/>
+          <w:szCs w:val="24"/>
+          <w:lang w:val="ru-RU"/>
+        </w:rPr>
+        <w:t>данные, которые</w:t>
+      </w:r>
+      <w:r>
+        <w:rPr>
+          <w:rFonts w:ascii="Times New Roman" w:eastAsia="Calibri" w:hAnsi="Times New Roman" w:cs="Times New Roman"/>
+          <w:sz w:val="24"/>
+          <w:szCs w:val="24"/>
+          <w:lang w:val="ru-RU"/>
+        </w:rPr>
+        <w:t xml:space="preserve"> соответствуют</w:t>
+      </w:r>
+      <w:r>
+        <w:rPr>
+          <w:rFonts w:ascii="Times New Roman" w:eastAsia="Calibri" w:hAnsi="Times New Roman" w:cs="Times New Roman"/>
+          <w:sz w:val="24"/>
+          <w:szCs w:val="24"/>
+          <w:lang w:val="ru-RU"/>
+        </w:rPr>
+        <w:t xml:space="preserve"> </w:t>
+      </w:r>
+      <w:r>
+        <w:rPr>
+          <w:rFonts w:ascii="Times New Roman" w:eastAsia="Calibri" w:hAnsi="Times New Roman" w:cs="Times New Roman"/>
+          <w:sz w:val="24"/>
+          <w:szCs w:val="24"/>
+          <w:lang w:val="en-US"/>
+        </w:rPr>
+        <w:t>XML-</w:t>
+      </w:r>
+      <w:r>
+        <w:rPr>
+          <w:rFonts w:ascii="Times New Roman" w:eastAsia="Calibri" w:hAnsi="Times New Roman" w:cs="Times New Roman"/>
+          <w:sz w:val="24"/>
+          <w:szCs w:val="24"/>
+          <w:lang w:val="ru-RU"/>
+        </w:rPr>
+        <w:t>схем</w:t>
+      </w:r>
+      <w:r>
+        <w:rPr>
+          <w:rFonts w:ascii="Times New Roman" w:eastAsia="Calibri" w:hAnsi="Times New Roman" w:cs="Times New Roman"/>
+          <w:sz w:val="24"/>
+          <w:szCs w:val="24"/>
+          <w:lang w:val="ru-RU"/>
+        </w:rPr>
+        <w:t>е</w:t>
+      </w:r>
+    </w:p>
+    <w:p>
+      <w:pPr>
+        <w:spacing w:after="0" w:line="276" w:lineRule="auto"/>
+        <w:ind w:left="360"/>
+        <w:contextualSpacing/>
+        <w:jc w:val="both"/>
+        <w:rPr>
+          <w:rFonts w:ascii="Times New Roman" w:eastAsia="Calibri" w:hAnsi="Times New Roman" w:cs="Times New Roman"/>
+          <w:sz w:val="24"/>
+          <w:szCs w:val="24"/>
+          <w:lang w:val="ru-RU"/>
+        </w:rPr>
+      </w:pPr>
+      <w:r>
+        <w:rPr>
+          <w:rFonts w:ascii="Times New Roman" w:eastAsia="Calibri" w:hAnsi="Times New Roman" w:cs="Times New Roman"/>
+          <w:sz w:val="24"/>
+          <w:szCs w:val="24"/>
+          <w:lang w:val="ru-RU"/>
+        </w:rPr>
+        <w:t xml:space="preserve">Коллекция </w:t>
+      </w:r>
+      <w:r>
+        <w:rPr>
+          <w:rFonts w:ascii="Times New Roman" w:eastAsia="Calibri" w:hAnsi="Times New Roman" w:cs="Times New Roman"/>
+          <w:sz w:val="24"/>
+          <w:szCs w:val="24"/>
+          <w:lang w:val="en-US"/>
+        </w:rPr>
+        <w:t>XML-</w:t>
+      </w:r>
+      <w:r>
+        <w:rPr>
+          <w:rFonts w:ascii="Times New Roman" w:eastAsia="Calibri" w:hAnsi="Times New Roman" w:cs="Times New Roman"/>
+          <w:sz w:val="24"/>
+          <w:szCs w:val="24"/>
+          <w:lang w:val="ru-RU"/>
+        </w:rPr>
+        <w:t xml:space="preserve">схем – одна или более </w:t>
+      </w:r>
+      <w:r>
+        <w:rPr>
+          <w:rFonts w:ascii="Times New Roman" w:eastAsia="Calibri" w:hAnsi="Times New Roman" w:cs="Times New Roman"/>
+          <w:sz w:val="24"/>
+          <w:szCs w:val="24"/>
+          <w:lang w:val="en-US"/>
+        </w:rPr>
+        <w:t>XML-</w:t>
+      </w:r>
+      <w:r>
+        <w:rPr>
+          <w:rFonts w:ascii="Times New Roman" w:eastAsia="Calibri" w:hAnsi="Times New Roman" w:cs="Times New Roman"/>
+          <w:sz w:val="24"/>
+          <w:szCs w:val="24"/>
+          <w:lang w:val="ru-RU"/>
+        </w:rPr>
+        <w:t xml:space="preserve">схема, производящие валидацию некоторого </w:t>
+      </w:r>
+      <w:r>
+        <w:rPr>
+          <w:rFonts w:ascii="Times New Roman" w:eastAsia="Calibri" w:hAnsi="Times New Roman" w:cs="Times New Roman"/>
+          <w:sz w:val="24"/>
+          <w:szCs w:val="24"/>
+          <w:lang w:val="en-US"/>
+        </w:rPr>
+        <w:t>XML-</w:t>
+      </w:r>
+      <w:r>
+        <w:rPr>
+          <w:rFonts w:ascii="Times New Roman" w:eastAsia="Calibri" w:hAnsi="Times New Roman" w:cs="Times New Roman"/>
+          <w:sz w:val="24"/>
+          <w:szCs w:val="24"/>
+          <w:lang w:val="ru-RU"/>
+        </w:rPr>
+        <w:t>документа</w:t>
+      </w:r>
+    </w:p>
     <w:sectPr>
       <w:footerReference w:type="default" r:id="rId7"/>
       <w:pgSz w:w="11906" w:h="16838"/>

</xml_diff>